<commit_message>
Rapport FINAL = Rapport recovered
</commit_message>
<xml_diff>
--- a/TICARs.docx
+++ b/TICARs.docx
@@ -1,8 +1,15 @@
 
 <file path=word/document.xml><?xml version="1.0" encoding="utf-8"?>
-<w:document xmlns:ve="http://schemas.openxmlformats.org/markup-compatibility/2006" xmlns:o="urn:schemas-microsoft-com:office:office" xmlns:r="http://schemas.openxmlformats.org/officeDocument/2006/relationships" xmlns:m="http://schemas.openxmlformats.org/officeDocument/2006/math" xmlns:v="urn:schemas-microsoft-com:vml" xmlns:wp="http://schemas.openxmlformats.org/drawingml/2006/wordprocessingDrawing" xmlns:w10="urn:schemas-microsoft-com:office:word" xmlns:w="http://schemas.openxmlformats.org/wordprocessingml/2006/main" xmlns:wne="http://schemas.microsoft.com/office/word/2006/wordml">
+<w:document xmlns:wpc="http://schemas.microsoft.com/office/word/2010/wordprocessingCanvas" xmlns:mo="http://schemas.microsoft.com/office/mac/office/2008/main" xmlns:mc="http://schemas.openxmlformats.org/markup-compatibility/2006" xmlns:mv="urn:schemas-microsoft-com:mac:vml" xmlns:o="urn:schemas-microsoft-com:office:office" xmlns:r="http://schemas.openxmlformats.org/officeDocument/2006/relationships" xmlns:m="http://schemas.openxmlformats.org/officeDocument/2006/math" xmlns:v="urn:schemas-microsoft-com:vml" xmlns:wp14="http://schemas.microsoft.com/office/word/2010/wordprocessingDrawing" xmlns:wp="http://schemas.openxmlformats.org/drawingml/2006/wordprocessingDrawing" xmlns:w10="urn:schemas-microsoft-com:office:word" xmlns:w="http://schemas.openxmlformats.org/wordprocessingml/2006/main" xmlns:w14="http://schemas.microsoft.com/office/word/2010/wordml" xmlns:wpg="http://schemas.microsoft.com/office/word/2010/wordprocessingGroup" xmlns:wpi="http://schemas.microsoft.com/office/word/2010/wordprocessingInk" xmlns:wne="http://schemas.microsoft.com/office/word/2006/wordml" xmlns:wps="http://schemas.microsoft.com/office/word/2010/wordprocessingShape" mc:Ignorable="w14 wp14">
   <w:body>
-    <w:p/>
+    <w:p>
+      <w:pPr>
+        <w:pStyle w:val="Heading1"/>
+      </w:pPr>
+      <w:r>
+        <w:t>Tableau ICAR de la fenêtre principale</w:t>
+      </w:r>
+    </w:p>
     <w:tbl>
       <w:tblPr>
         <w:tblStyle w:val="LightList-Accent1"/>
@@ -13,7 +20,7 @@
           <w:insideV w:val="single" w:sz="8" w:space="0" w:color="4F81BD" w:themeColor="accent1"/>
         </w:tblBorders>
         <w:tblLayout w:type="fixed"/>
-        <w:tblLook w:val="04A0"/>
+        <w:tblLook w:val="04A0" w:firstRow="1" w:lastRow="0" w:firstColumn="1" w:lastColumn="0" w:noHBand="0" w:noVBand="1"/>
       </w:tblPr>
       <w:tblGrid>
         <w:gridCol w:w="2093"/>
@@ -23,11 +30,11 @@
       </w:tblGrid>
       <w:tr>
         <w:trPr>
-          <w:cnfStyle w:val="100000000000"/>
+          <w:cnfStyle w:val="100000000000" w:firstRow="1" w:lastRow="0" w:firstColumn="0" w:lastColumn="0" w:oddVBand="0" w:evenVBand="0" w:oddHBand="0" w:evenHBand="0" w:firstRowFirstColumn="0" w:firstRowLastColumn="0" w:lastRowFirstColumn="0" w:lastRowLastColumn="0"/>
         </w:trPr>
         <w:tc>
           <w:tcPr>
-            <w:cnfStyle w:val="001000000000"/>
+            <w:cnfStyle w:val="001000000000" w:firstRow="0" w:lastRow="0" w:firstColumn="1" w:lastColumn="0" w:oddVBand="0" w:evenVBand="0" w:oddHBand="0" w:evenHBand="0" w:firstRowFirstColumn="0" w:firstRowLastColumn="0" w:lastRowFirstColumn="0" w:lastRowLastColumn="0"/>
             <w:tcW w:w="2093" w:type="dxa"/>
           </w:tcPr>
           <w:p>
@@ -36,6 +43,7 @@
                 <w:i/>
               </w:rPr>
             </w:pPr>
+            <w:bookmarkStart w:id="0" w:name="_GoBack"/>
             <w:r>
               <w:rPr>
                 <w:i/>
@@ -68,7 +76,7 @@
           </w:tcPr>
           <w:p>
             <w:pPr>
-              <w:cnfStyle w:val="100000000000"/>
+              <w:cnfStyle w:val="100000000000" w:firstRow="1" w:lastRow="0" w:firstColumn="0" w:lastColumn="0" w:oddVBand="0" w:evenVBand="0" w:oddHBand="0" w:evenHBand="0" w:firstRowFirstColumn="0" w:firstRowLastColumn="0" w:lastRowFirstColumn="0" w:lastRowLastColumn="0"/>
               <w:rPr>
                 <w:i/>
               </w:rPr>
@@ -89,7 +97,7 @@
           <w:p>
             <w:pPr>
               <w:jc w:val="center"/>
-              <w:cnfStyle w:val="100000000000"/>
+              <w:cnfStyle w:val="100000000000" w:firstRow="1" w:lastRow="0" w:firstColumn="0" w:lastColumn="0" w:oddVBand="0" w:evenVBand="0" w:oddHBand="0" w:evenHBand="0" w:firstRowFirstColumn="0" w:firstRowLastColumn="0" w:lastRowFirstColumn="0" w:lastRowLastColumn="0"/>
               <w:rPr>
                 <w:rFonts w:asciiTheme="majorHAnsi" w:hAnsiTheme="majorHAnsi"/>
               </w:rPr>
@@ -98,7 +106,7 @@
           <w:p>
             <w:pPr>
               <w:jc w:val="center"/>
-              <w:cnfStyle w:val="100000000000"/>
+              <w:cnfStyle w:val="100000000000" w:firstRow="1" w:lastRow="0" w:firstColumn="0" w:lastColumn="0" w:oddVBand="0" w:evenVBand="0" w:oddHBand="0" w:evenHBand="0" w:firstRowFirstColumn="0" w:firstRowLastColumn="0" w:lastRowFirstColumn="0" w:lastRowLastColumn="0"/>
               <w:rPr>
                 <w:rFonts w:asciiTheme="majorHAnsi" w:hAnsiTheme="majorHAnsi"/>
                 <w:b w:val="0"/>
@@ -119,7 +127,7 @@
           <w:p>
             <w:pPr>
               <w:jc w:val="center"/>
-              <w:cnfStyle w:val="100000000000"/>
+              <w:cnfStyle w:val="100000000000" w:firstRow="1" w:lastRow="0" w:firstColumn="0" w:lastColumn="0" w:oddVBand="0" w:evenVBand="0" w:oddHBand="0" w:evenHBand="0" w:firstRowFirstColumn="0" w:firstRowLastColumn="0" w:lastRowFirstColumn="0" w:lastRowLastColumn="0"/>
               <w:rPr>
                 <w:rFonts w:asciiTheme="majorHAnsi" w:hAnsiTheme="majorHAnsi"/>
               </w:rPr>
@@ -128,7 +136,7 @@
           <w:p>
             <w:pPr>
               <w:jc w:val="center"/>
-              <w:cnfStyle w:val="100000000000"/>
+              <w:cnfStyle w:val="100000000000" w:firstRow="1" w:lastRow="0" w:firstColumn="0" w:lastColumn="0" w:oddVBand="0" w:evenVBand="0" w:oddHBand="0" w:evenHBand="0" w:firstRowFirstColumn="0" w:firstRowLastColumn="0" w:lastRowFirstColumn="0" w:lastRowLastColumn="0"/>
               <w:rPr>
                 <w:rFonts w:asciiTheme="majorHAnsi" w:hAnsiTheme="majorHAnsi"/>
               </w:rPr>
@@ -137,7 +145,7 @@
           <w:p>
             <w:pPr>
               <w:jc w:val="center"/>
-              <w:cnfStyle w:val="100000000000"/>
+              <w:cnfStyle w:val="100000000000" w:firstRow="1" w:lastRow="0" w:firstColumn="0" w:lastColumn="0" w:oddVBand="0" w:evenVBand="0" w:oddHBand="0" w:evenHBand="0" w:firstRowFirstColumn="0" w:firstRowLastColumn="0" w:lastRowFirstColumn="0" w:lastRowLastColumn="0"/>
               <w:rPr>
                 <w:rFonts w:asciiTheme="majorHAnsi" w:hAnsiTheme="majorHAnsi"/>
               </w:rPr>
@@ -146,7 +154,7 @@
           <w:p>
             <w:pPr>
               <w:jc w:val="center"/>
-              <w:cnfStyle w:val="100000000000"/>
+              <w:cnfStyle w:val="100000000000" w:firstRow="1" w:lastRow="0" w:firstColumn="0" w:lastColumn="0" w:oddVBand="0" w:evenVBand="0" w:oddHBand="0" w:evenHBand="0" w:firstRowFirstColumn="0" w:firstRowLastColumn="0" w:lastRowFirstColumn="0" w:lastRowLastColumn="0"/>
               <w:rPr>
                 <w:rFonts w:asciiTheme="majorHAnsi" w:hAnsiTheme="majorHAnsi"/>
               </w:rPr>
@@ -155,7 +163,7 @@
           <w:p>
             <w:pPr>
               <w:jc w:val="center"/>
-              <w:cnfStyle w:val="100000000000"/>
+              <w:cnfStyle w:val="100000000000" w:firstRow="1" w:lastRow="0" w:firstColumn="0" w:lastColumn="0" w:oddVBand="0" w:evenVBand="0" w:oddHBand="0" w:evenHBand="0" w:firstRowFirstColumn="0" w:firstRowLastColumn="0" w:lastRowFirstColumn="0" w:lastRowLastColumn="0"/>
               <w:rPr>
                 <w:rFonts w:asciiTheme="majorHAnsi" w:hAnsiTheme="majorHAnsi"/>
                 <w:b w:val="0"/>
@@ -176,7 +184,7 @@
           <w:p>
             <w:pPr>
               <w:jc w:val="center"/>
-              <w:cnfStyle w:val="100000000000"/>
+              <w:cnfStyle w:val="100000000000" w:firstRow="1" w:lastRow="0" w:firstColumn="0" w:lastColumn="0" w:oddVBand="0" w:evenVBand="0" w:oddHBand="0" w:evenHBand="0" w:firstRowFirstColumn="0" w:firstRowLastColumn="0" w:lastRowFirstColumn="0" w:lastRowLastColumn="0"/>
               <w:rPr>
                 <w:rFonts w:asciiTheme="majorHAnsi" w:hAnsiTheme="majorHAnsi"/>
               </w:rPr>
@@ -185,7 +193,7 @@
           <w:p>
             <w:pPr>
               <w:jc w:val="center"/>
-              <w:cnfStyle w:val="100000000000"/>
+              <w:cnfStyle w:val="100000000000" w:firstRow="1" w:lastRow="0" w:firstColumn="0" w:lastColumn="0" w:oddVBand="0" w:evenVBand="0" w:oddHBand="0" w:evenHBand="0" w:firstRowFirstColumn="0" w:firstRowLastColumn="0" w:lastRowFirstColumn="0" w:lastRowLastColumn="0"/>
               <w:rPr>
                 <w:rFonts w:asciiTheme="majorHAnsi" w:hAnsiTheme="majorHAnsi"/>
               </w:rPr>
@@ -194,7 +202,7 @@
           <w:p>
             <w:pPr>
               <w:jc w:val="center"/>
-              <w:cnfStyle w:val="100000000000"/>
+              <w:cnfStyle w:val="100000000000" w:firstRow="1" w:lastRow="0" w:firstColumn="0" w:lastColumn="0" w:oddVBand="0" w:evenVBand="0" w:oddHBand="0" w:evenHBand="0" w:firstRowFirstColumn="0" w:firstRowLastColumn="0" w:lastRowFirstColumn="0" w:lastRowLastColumn="0"/>
               <w:rPr>
                 <w:rFonts w:asciiTheme="majorHAnsi" w:hAnsiTheme="majorHAnsi"/>
               </w:rPr>
@@ -203,7 +211,7 @@
           <w:p>
             <w:pPr>
               <w:jc w:val="center"/>
-              <w:cnfStyle w:val="100000000000"/>
+              <w:cnfStyle w:val="100000000000" w:firstRow="1" w:lastRow="0" w:firstColumn="0" w:lastColumn="0" w:oddVBand="0" w:evenVBand="0" w:oddHBand="0" w:evenHBand="0" w:firstRowFirstColumn="0" w:firstRowLastColumn="0" w:lastRowFirstColumn="0" w:lastRowLastColumn="0"/>
               <w:rPr>
                 <w:rFonts w:asciiTheme="majorHAnsi" w:hAnsiTheme="majorHAnsi"/>
               </w:rPr>
@@ -212,7 +220,7 @@
           <w:p>
             <w:pPr>
               <w:jc w:val="center"/>
-              <w:cnfStyle w:val="100000000000"/>
+              <w:cnfStyle w:val="100000000000" w:firstRow="1" w:lastRow="0" w:firstColumn="0" w:lastColumn="0" w:oddVBand="0" w:evenVBand="0" w:oddHBand="0" w:evenHBand="0" w:firstRowFirstColumn="0" w:firstRowLastColumn="0" w:lastRowFirstColumn="0" w:lastRowLastColumn="0"/>
               <w:rPr>
                 <w:rFonts w:asciiTheme="majorHAnsi" w:hAnsiTheme="majorHAnsi"/>
                 <w:b w:val="0"/>
@@ -229,11 +237,11 @@
       </w:tr>
       <w:tr>
         <w:trPr>
-          <w:cnfStyle w:val="000000100000"/>
+          <w:cnfStyle w:val="000000100000" w:firstRow="0" w:lastRow="0" w:firstColumn="0" w:lastColumn="0" w:oddVBand="0" w:evenVBand="0" w:oddHBand="1" w:evenHBand="0" w:firstRowFirstColumn="0" w:firstRowLastColumn="0" w:lastRowFirstColumn="0" w:lastRowLastColumn="0"/>
         </w:trPr>
         <w:tc>
           <w:tcPr>
-            <w:cnfStyle w:val="001000000000"/>
+            <w:cnfStyle w:val="001000000000" w:firstRow="0" w:lastRow="0" w:firstColumn="1" w:lastColumn="0" w:oddVBand="0" w:evenVBand="0" w:oddHBand="0" w:evenHBand="0" w:firstRowFirstColumn="0" w:firstRowLastColumn="0" w:lastRowFirstColumn="0" w:lastRowLastColumn="0"/>
             <w:tcW w:w="2093" w:type="dxa"/>
             <w:tcBorders>
               <w:top w:val="none" w:sz="0" w:space="0" w:color="auto"/>
@@ -272,7 +280,7 @@
                 <w:numId w:val="2"/>
               </w:numPr>
               <w:ind w:left="317"/>
-              <w:cnfStyle w:val="000000100000"/>
+              <w:cnfStyle w:val="000000100000" w:firstRow="0" w:lastRow="0" w:firstColumn="0" w:lastColumn="0" w:oddVBand="0" w:evenVBand="0" w:oddHBand="1" w:evenHBand="0" w:firstRowFirstColumn="0" w:firstRowLastColumn="0" w:lastRowFirstColumn="0" w:lastRowLastColumn="0"/>
               <w:rPr>
                 <w:rFonts w:ascii="Calibri" w:hAnsi="Calibri"/>
               </w:rPr>
@@ -292,7 +300,7 @@
                 <w:numId w:val="2"/>
               </w:numPr>
               <w:ind w:left="317"/>
-              <w:cnfStyle w:val="000000100000"/>
+              <w:cnfStyle w:val="000000100000" w:firstRow="0" w:lastRow="0" w:firstColumn="0" w:lastColumn="0" w:oddVBand="0" w:evenVBand="0" w:oddHBand="1" w:evenHBand="0" w:firstRowFirstColumn="0" w:firstRowLastColumn="0" w:lastRowFirstColumn="0" w:lastRowLastColumn="0"/>
               <w:rPr>
                 <w:rFonts w:ascii="Calibri" w:hAnsi="Calibri"/>
               </w:rPr>
@@ -368,16 +376,8 @@
               <w:rPr>
                 <w:rFonts w:ascii="Calibri" w:hAnsi="Calibri"/>
               </w:rPr>
-              <w:t>sl</w:t>
-            </w:r>
-            <w:proofErr w:type="spellEnd"/>
-            <w:r>
-              <w:rPr>
-                <w:rFonts w:ascii="Calibri" w:hAnsi="Calibri"/>
-              </w:rPr>
-              <w:t>-</w:t>
-            </w:r>
-            <w:proofErr w:type="spellStart"/>
+              <w:t>sl-</w:t>
+            </w:r>
             <w:r>
               <w:rPr>
                 <w:rFonts w:ascii="Calibri" w:hAnsi="Calibri"/>
@@ -390,7 +390,7 @@
             <w:pPr>
               <w:pStyle w:val="ListParagraph"/>
               <w:ind w:left="317"/>
-              <w:cnfStyle w:val="000000100000"/>
+              <w:cnfStyle w:val="000000100000" w:firstRow="0" w:lastRow="0" w:firstColumn="0" w:lastColumn="0" w:oddVBand="0" w:evenVBand="0" w:oddHBand="1" w:evenHBand="0" w:firstRowFirstColumn="0" w:firstRowLastColumn="0" w:lastRowFirstColumn="0" w:lastRowLastColumn="0"/>
               <w:rPr>
                 <w:rFonts w:ascii="Calibri" w:hAnsi="Calibri"/>
               </w:rPr>
@@ -434,7 +434,7 @@
             <w:pPr>
               <w:pStyle w:val="ListParagraph"/>
               <w:ind w:left="317"/>
-              <w:cnfStyle w:val="000000100000"/>
+              <w:cnfStyle w:val="000000100000" w:firstRow="0" w:lastRow="0" w:firstColumn="0" w:lastColumn="0" w:oddVBand="0" w:evenVBand="0" w:oddHBand="1" w:evenHBand="0" w:firstRowFirstColumn="0" w:firstRowLastColumn="0" w:lastRowFirstColumn="0" w:lastRowLastColumn="0"/>
               <w:rPr>
                 <w:rFonts w:ascii="Calibri" w:hAnsi="Calibri"/>
               </w:rPr>
@@ -505,7 +505,7 @@
           <w:p>
             <w:pPr>
               <w:jc w:val="center"/>
-              <w:cnfStyle w:val="000000100000"/>
+              <w:cnfStyle w:val="000000100000" w:firstRow="0" w:lastRow="0" w:firstColumn="0" w:lastColumn="0" w:oddVBand="0" w:evenVBand="0" w:oddHBand="1" w:evenHBand="0" w:firstRowFirstColumn="0" w:firstRowLastColumn="0" w:lastRowFirstColumn="0" w:lastRowLastColumn="0"/>
               <w:rPr>
                 <w:rFonts w:ascii="Calibri" w:hAnsi="Calibri"/>
               </w:rPr>
@@ -523,7 +523,7 @@
           <w:p>
             <w:pPr>
               <w:jc w:val="center"/>
-              <w:cnfStyle w:val="000000100000"/>
+              <w:cnfStyle w:val="000000100000" w:firstRow="0" w:lastRow="0" w:firstColumn="0" w:lastColumn="0" w:oddVBand="0" w:evenVBand="0" w:oddHBand="1" w:evenHBand="0" w:firstRowFirstColumn="0" w:firstRowLastColumn="0" w:lastRowFirstColumn="0" w:lastRowLastColumn="0"/>
               <w:rPr>
                 <w:rFonts w:ascii="Calibri" w:hAnsi="Calibri"/>
               </w:rPr>
@@ -544,7 +544,7 @@
           <w:p>
             <w:pPr>
               <w:jc w:val="center"/>
-              <w:cnfStyle w:val="000000100000"/>
+              <w:cnfStyle w:val="000000100000" w:firstRow="0" w:lastRow="0" w:firstColumn="0" w:lastColumn="0" w:oddVBand="0" w:evenVBand="0" w:oddHBand="1" w:evenHBand="0" w:firstRowFirstColumn="0" w:firstRowLastColumn="0" w:lastRowFirstColumn="0" w:lastRowLastColumn="0"/>
               <w:rPr>
                 <w:rFonts w:ascii="Calibri" w:hAnsi="Calibri"/>
               </w:rPr>
@@ -559,16 +559,16 @@
           <w:p>
             <w:pPr>
               <w:jc w:val="center"/>
-              <w:cnfStyle w:val="000000100000"/>
-              <w:rPr>
-                <w:rFonts w:ascii="Calibri" w:hAnsi="Calibri"/>
-              </w:rPr>
-            </w:pPr>
-          </w:p>
-          <w:p>
-            <w:pPr>
-              <w:jc w:val="center"/>
-              <w:cnfStyle w:val="000000100000"/>
+              <w:cnfStyle w:val="000000100000" w:firstRow="0" w:lastRow="0" w:firstColumn="0" w:lastColumn="0" w:oddVBand="0" w:evenVBand="0" w:oddHBand="1" w:evenHBand="0" w:firstRowFirstColumn="0" w:firstRowLastColumn="0" w:lastRowFirstColumn="0" w:lastRowLastColumn="0"/>
+              <w:rPr>
+                <w:rFonts w:ascii="Calibri" w:hAnsi="Calibri"/>
+              </w:rPr>
+            </w:pPr>
+          </w:p>
+          <w:p>
+            <w:pPr>
+              <w:jc w:val="center"/>
+              <w:cnfStyle w:val="000000100000" w:firstRow="0" w:lastRow="0" w:firstColumn="0" w:lastColumn="0" w:oddVBand="0" w:evenVBand="0" w:oddHBand="1" w:evenHBand="0" w:firstRowFirstColumn="0" w:firstRowLastColumn="0" w:lastRowFirstColumn="0" w:lastRowLastColumn="0"/>
               <w:rPr>
                 <w:rFonts w:ascii="Calibri" w:hAnsi="Calibri"/>
               </w:rPr>
@@ -583,16 +583,16 @@
           <w:p>
             <w:pPr>
               <w:jc w:val="center"/>
-              <w:cnfStyle w:val="000000100000"/>
-              <w:rPr>
-                <w:rFonts w:ascii="Calibri" w:hAnsi="Calibri"/>
-              </w:rPr>
-            </w:pPr>
-          </w:p>
-          <w:p>
-            <w:pPr>
-              <w:jc w:val="center"/>
-              <w:cnfStyle w:val="000000100000"/>
+              <w:cnfStyle w:val="000000100000" w:firstRow="0" w:lastRow="0" w:firstColumn="0" w:lastColumn="0" w:oddVBand="0" w:evenVBand="0" w:oddHBand="1" w:evenHBand="0" w:firstRowFirstColumn="0" w:firstRowLastColumn="0" w:lastRowFirstColumn="0" w:lastRowLastColumn="0"/>
+              <w:rPr>
+                <w:rFonts w:ascii="Calibri" w:hAnsi="Calibri"/>
+              </w:rPr>
+            </w:pPr>
+          </w:p>
+          <w:p>
+            <w:pPr>
+              <w:jc w:val="center"/>
+              <w:cnfStyle w:val="000000100000" w:firstRow="0" w:lastRow="0" w:firstColumn="0" w:lastColumn="0" w:oddVBand="0" w:evenVBand="0" w:oddHBand="1" w:evenHBand="0" w:firstRowFirstColumn="0" w:firstRowLastColumn="0" w:lastRowFirstColumn="0" w:lastRowLastColumn="0"/>
               <w:rPr>
                 <w:rFonts w:ascii="Calibri" w:hAnsi="Calibri"/>
               </w:rPr>
@@ -616,7 +616,7 @@
           </w:tcPr>
           <w:p>
             <w:pPr>
-              <w:cnfStyle w:val="000000100000"/>
+              <w:cnfStyle w:val="000000100000" w:firstRow="0" w:lastRow="0" w:firstColumn="0" w:lastColumn="0" w:oddVBand="0" w:evenVBand="0" w:oddHBand="1" w:evenHBand="0" w:firstRowFirstColumn="0" w:firstRowLastColumn="0" w:lastRowFirstColumn="0" w:lastRowLastColumn="0"/>
               <w:rPr>
                 <w:rFonts w:ascii="Calibri" w:hAnsi="Calibri"/>
               </w:rPr>
@@ -630,7 +630,7 @@
           </w:p>
           <w:p>
             <w:pPr>
-              <w:cnfStyle w:val="000000100000"/>
+              <w:cnfStyle w:val="000000100000" w:firstRow="0" w:lastRow="0" w:firstColumn="0" w:lastColumn="0" w:oddVBand="0" w:evenVBand="0" w:oddHBand="1" w:evenHBand="0" w:firstRowFirstColumn="0" w:firstRowLastColumn="0" w:lastRowFirstColumn="0" w:lastRowLastColumn="0"/>
               <w:rPr>
                 <w:rFonts w:ascii="Calibri" w:hAnsi="Calibri"/>
               </w:rPr>
@@ -650,15 +650,15 @@
           </w:p>
           <w:p>
             <w:pPr>
-              <w:cnfStyle w:val="000000100000"/>
-              <w:rPr>
-                <w:rFonts w:ascii="Calibri" w:hAnsi="Calibri"/>
-              </w:rPr>
-            </w:pPr>
-          </w:p>
-          <w:p>
-            <w:pPr>
-              <w:cnfStyle w:val="000000100000"/>
+              <w:cnfStyle w:val="000000100000" w:firstRow="0" w:lastRow="0" w:firstColumn="0" w:lastColumn="0" w:oddVBand="0" w:evenVBand="0" w:oddHBand="1" w:evenHBand="0" w:firstRowFirstColumn="0" w:firstRowLastColumn="0" w:lastRowFirstColumn="0" w:lastRowLastColumn="0"/>
+              <w:rPr>
+                <w:rFonts w:ascii="Calibri" w:hAnsi="Calibri"/>
+              </w:rPr>
+            </w:pPr>
+          </w:p>
+          <w:p>
+            <w:pPr>
+              <w:cnfStyle w:val="000000100000" w:firstRow="0" w:lastRow="0" w:firstColumn="0" w:lastColumn="0" w:oddVBand="0" w:evenVBand="0" w:oddHBand="1" w:evenHBand="0" w:firstRowFirstColumn="0" w:firstRowLastColumn="0" w:lastRowFirstColumn="0" w:lastRowLastColumn="0"/>
               <w:rPr>
                 <w:rFonts w:ascii="Calibri" w:hAnsi="Calibri"/>
               </w:rPr>
@@ -673,7 +673,7 @@
           <w:p>
             <w:pPr>
               <w:ind w:left="459"/>
-              <w:cnfStyle w:val="000000100000"/>
+              <w:cnfStyle w:val="000000100000" w:firstRow="0" w:lastRow="0" w:firstColumn="0" w:lastColumn="0" w:oddVBand="0" w:evenVBand="0" w:oddHBand="1" w:evenHBand="0" w:firstRowFirstColumn="0" w:firstRowLastColumn="0" w:lastRowFirstColumn="0" w:lastRowLastColumn="0"/>
               <w:rPr>
                 <w:rFonts w:ascii="Calibri" w:hAnsi="Calibri"/>
               </w:rPr>
@@ -688,7 +688,7 @@
           <w:p>
             <w:pPr>
               <w:ind w:left="459"/>
-              <w:cnfStyle w:val="000000100000"/>
+              <w:cnfStyle w:val="000000100000" w:firstRow="0" w:lastRow="0" w:firstColumn="0" w:lastColumn="0" w:oddVBand="0" w:evenVBand="0" w:oddHBand="1" w:evenHBand="0" w:firstRowFirstColumn="0" w:firstRowLastColumn="0" w:lastRowFirstColumn="0" w:lastRowLastColumn="0"/>
               <w:rPr>
                 <w:rFonts w:ascii="Calibri" w:hAnsi="Calibri"/>
               </w:rPr>
@@ -702,7 +702,7 @@
           </w:p>
           <w:p>
             <w:pPr>
-              <w:cnfStyle w:val="000000100000"/>
+              <w:cnfStyle w:val="000000100000" w:firstRow="0" w:lastRow="0" w:firstColumn="0" w:lastColumn="0" w:oddVBand="0" w:evenVBand="0" w:oddHBand="1" w:evenHBand="0" w:firstRowFirstColumn="0" w:firstRowLastColumn="0" w:lastRowFirstColumn="0" w:lastRowLastColumn="0"/>
               <w:rPr>
                 <w:rFonts w:ascii="Calibri" w:hAnsi="Calibri"/>
               </w:rPr>
@@ -717,7 +717,7 @@
           <w:p>
             <w:pPr>
               <w:ind w:left="459"/>
-              <w:cnfStyle w:val="000000100000"/>
+              <w:cnfStyle w:val="000000100000" w:firstRow="0" w:lastRow="0" w:firstColumn="0" w:lastColumn="0" w:oddVBand="0" w:evenVBand="0" w:oddHBand="1" w:evenHBand="0" w:firstRowFirstColumn="0" w:firstRowLastColumn="0" w:lastRowFirstColumn="0" w:lastRowLastColumn="0"/>
               <w:rPr>
                 <w:rFonts w:ascii="Calibri" w:hAnsi="Calibri"/>
               </w:rPr>
@@ -731,7 +731,7 @@
           </w:p>
           <w:p>
             <w:pPr>
-              <w:cnfStyle w:val="000000100000"/>
+              <w:cnfStyle w:val="000000100000" w:firstRow="0" w:lastRow="0" w:firstColumn="0" w:lastColumn="0" w:oddVBand="0" w:evenVBand="0" w:oddHBand="1" w:evenHBand="0" w:firstRowFirstColumn="0" w:firstRowLastColumn="0" w:lastRowFirstColumn="0" w:lastRowLastColumn="0"/>
               <w:rPr>
                 <w:rFonts w:ascii="Calibri" w:hAnsi="Calibri"/>
               </w:rPr>
@@ -746,7 +746,7 @@
           <w:p>
             <w:pPr>
               <w:ind w:left="459"/>
-              <w:cnfStyle w:val="000000100000"/>
+              <w:cnfStyle w:val="000000100000" w:firstRow="0" w:lastRow="0" w:firstColumn="0" w:lastColumn="0" w:oddVBand="0" w:evenVBand="0" w:oddHBand="1" w:evenHBand="0" w:firstRowFirstColumn="0" w:firstRowLastColumn="0" w:lastRowFirstColumn="0" w:lastRowLastColumn="0"/>
               <w:rPr>
                 <w:rFonts w:ascii="Calibri" w:hAnsi="Calibri"/>
               </w:rPr>
@@ -769,7 +769,7 @@
       <w:tr>
         <w:tc>
           <w:tcPr>
-            <w:cnfStyle w:val="001000000000"/>
+            <w:cnfStyle w:val="001000000000" w:firstRow="0" w:lastRow="0" w:firstColumn="1" w:lastColumn="0" w:oddVBand="0" w:evenVBand="0" w:oddHBand="0" w:evenHBand="0" w:firstRowFirstColumn="0" w:firstRowLastColumn="0" w:lastRowFirstColumn="0" w:lastRowLastColumn="0"/>
             <w:tcW w:w="2093" w:type="dxa"/>
           </w:tcPr>
           <w:p>
@@ -795,7 +795,7 @@
             <w:pPr>
               <w:pStyle w:val="ListParagraph"/>
               <w:ind w:left="317"/>
-              <w:cnfStyle w:val="000000000000"/>
+              <w:cnfStyle w:val="000000000000" w:firstRow="0" w:lastRow="0" w:firstColumn="0" w:lastColumn="0" w:oddVBand="0" w:evenVBand="0" w:oddHBand="0" w:evenHBand="0" w:firstRowFirstColumn="0" w:firstRowLastColumn="0" w:lastRowFirstColumn="0" w:lastRowLastColumn="0"/>
               <w:rPr>
                 <w:rFonts w:ascii="Calibri" w:hAnsi="Calibri"/>
               </w:rPr>
@@ -847,7 +847,7 @@
             <w:pPr>
               <w:pStyle w:val="ListParagraph"/>
               <w:ind w:left="317"/>
-              <w:cnfStyle w:val="000000000000"/>
+              <w:cnfStyle w:val="000000000000" w:firstRow="0" w:lastRow="0" w:firstColumn="0" w:lastColumn="0" w:oddVBand="0" w:evenVBand="0" w:oddHBand="0" w:evenHBand="0" w:firstRowFirstColumn="0" w:firstRowLastColumn="0" w:lastRowFirstColumn="0" w:lastRowLastColumn="0"/>
               <w:rPr>
                 <w:rFonts w:ascii="Calibri" w:hAnsi="Calibri"/>
               </w:rPr>
@@ -857,7 +857,7 @@
             <w:pPr>
               <w:pStyle w:val="ListParagraph"/>
               <w:ind w:left="317"/>
-              <w:cnfStyle w:val="000000000000"/>
+              <w:cnfStyle w:val="000000000000" w:firstRow="0" w:lastRow="0" w:firstColumn="0" w:lastColumn="0" w:oddVBand="0" w:evenVBand="0" w:oddHBand="0" w:evenHBand="0" w:firstRowFirstColumn="0" w:firstRowLastColumn="0" w:lastRowFirstColumn="0" w:lastRowLastColumn="0"/>
               <w:rPr>
                 <w:rFonts w:ascii="Calibri" w:hAnsi="Calibri"/>
               </w:rPr>
@@ -873,7 +873,7 @@
             <w:pPr>
               <w:pStyle w:val="ListParagraph"/>
               <w:ind w:left="317"/>
-              <w:cnfStyle w:val="000000000000"/>
+              <w:cnfStyle w:val="000000000000" w:firstRow="0" w:lastRow="0" w:firstColumn="0" w:lastColumn="0" w:oddVBand="0" w:evenVBand="0" w:oddHBand="0" w:evenHBand="0" w:firstRowFirstColumn="0" w:firstRowLastColumn="0" w:lastRowFirstColumn="0" w:lastRowLastColumn="0"/>
               <w:rPr>
                 <w:rFonts w:ascii="Calibri" w:hAnsi="Calibri"/>
               </w:rPr>
@@ -907,7 +907,7 @@
           <w:p>
             <w:pPr>
               <w:jc w:val="center"/>
-              <w:cnfStyle w:val="000000000000"/>
+              <w:cnfStyle w:val="000000000000" w:firstRow="0" w:lastRow="0" w:firstColumn="0" w:lastColumn="0" w:oddVBand="0" w:evenVBand="0" w:oddHBand="0" w:evenHBand="0" w:firstRowFirstColumn="0" w:firstRowLastColumn="0" w:lastRowFirstColumn="0" w:lastRowLastColumn="0"/>
               <w:rPr>
                 <w:rFonts w:ascii="Calibri" w:hAnsi="Calibri"/>
               </w:rPr>
@@ -926,7 +926,7 @@
           </w:tcPr>
           <w:p>
             <w:pPr>
-              <w:cnfStyle w:val="000000000000"/>
+              <w:cnfStyle w:val="000000000000" w:firstRow="0" w:lastRow="0" w:firstColumn="0" w:lastColumn="0" w:oddVBand="0" w:evenVBand="0" w:oddHBand="0" w:evenHBand="0" w:firstRowFirstColumn="0" w:firstRowLastColumn="0" w:lastRowFirstColumn="0" w:lastRowLastColumn="0"/>
               <w:rPr>
                 <w:rFonts w:ascii="Calibri" w:hAnsi="Calibri"/>
               </w:rPr>
@@ -952,7 +952,7 @@
           </w:p>
           <w:p>
             <w:pPr>
-              <w:cnfStyle w:val="000000000000"/>
+              <w:cnfStyle w:val="000000000000" w:firstRow="0" w:lastRow="0" w:firstColumn="0" w:lastColumn="0" w:oddVBand="0" w:evenVBand="0" w:oddHBand="0" w:evenHBand="0" w:firstRowFirstColumn="0" w:firstRowLastColumn="0" w:lastRowFirstColumn="0" w:lastRowLastColumn="0"/>
               <w:rPr>
                 <w:rFonts w:ascii="Calibri" w:hAnsi="Calibri"/>
               </w:rPr>
@@ -980,7 +980,7 @@
           </w:p>
           <w:p>
             <w:pPr>
-              <w:cnfStyle w:val="000000000000"/>
+              <w:cnfStyle w:val="000000000000" w:firstRow="0" w:lastRow="0" w:firstColumn="0" w:lastColumn="0" w:oddVBand="0" w:evenVBand="0" w:oddHBand="0" w:evenHBand="0" w:firstRowFirstColumn="0" w:firstRowLastColumn="0" w:lastRowFirstColumn="0" w:lastRowLastColumn="0"/>
               <w:rPr>
                 <w:rFonts w:ascii="Calibri" w:hAnsi="Calibri"/>
               </w:rPr>
@@ -1002,11 +1002,11 @@
       </w:tr>
       <w:tr>
         <w:trPr>
-          <w:cnfStyle w:val="000000100000"/>
+          <w:cnfStyle w:val="000000100000" w:firstRow="0" w:lastRow="0" w:firstColumn="0" w:lastColumn="0" w:oddVBand="0" w:evenVBand="0" w:oddHBand="1" w:evenHBand="0" w:firstRowFirstColumn="0" w:firstRowLastColumn="0" w:lastRowFirstColumn="0" w:lastRowLastColumn="0"/>
         </w:trPr>
         <w:tc>
           <w:tcPr>
-            <w:cnfStyle w:val="001000000000"/>
+            <w:cnfStyle w:val="001000000000" w:firstRow="0" w:lastRow="0" w:firstColumn="1" w:lastColumn="0" w:oddVBand="0" w:evenVBand="0" w:oddHBand="0" w:evenHBand="0" w:firstRowFirstColumn="0" w:firstRowLastColumn="0" w:lastRowFirstColumn="0" w:lastRowLastColumn="0"/>
             <w:tcW w:w="2093" w:type="dxa"/>
           </w:tcPr>
           <w:p>
@@ -1032,7 +1032,7 @@
             <w:pPr>
               <w:pStyle w:val="ListParagraph"/>
               <w:ind w:left="317"/>
-              <w:cnfStyle w:val="000000100000"/>
+              <w:cnfStyle w:val="000000100000" w:firstRow="0" w:lastRow="0" w:firstColumn="0" w:lastColumn="0" w:oddVBand="0" w:evenVBand="0" w:oddHBand="1" w:evenHBand="0" w:firstRowFirstColumn="0" w:firstRowLastColumn="0" w:lastRowFirstColumn="0" w:lastRowLastColumn="0"/>
               <w:rPr>
                 <w:rFonts w:ascii="Calibri" w:hAnsi="Calibri"/>
               </w:rPr>
@@ -1048,7 +1048,7 @@
             <w:pPr>
               <w:pStyle w:val="ListParagraph"/>
               <w:ind w:left="317"/>
-              <w:cnfStyle w:val="000000100000"/>
+              <w:cnfStyle w:val="000000100000" w:firstRow="0" w:lastRow="0" w:firstColumn="0" w:lastColumn="0" w:oddVBand="0" w:evenVBand="0" w:oddHBand="1" w:evenHBand="0" w:firstRowFirstColumn="0" w:firstRowLastColumn="0" w:lastRowFirstColumn="0" w:lastRowLastColumn="0"/>
               <w:rPr>
                 <w:rFonts w:ascii="Calibri" w:hAnsi="Calibri"/>
               </w:rPr>
@@ -1064,7 +1064,7 @@
             <w:pPr>
               <w:pStyle w:val="ListParagraph"/>
               <w:ind w:left="317"/>
-              <w:cnfStyle w:val="000000100000"/>
+              <w:cnfStyle w:val="000000100000" w:firstRow="0" w:lastRow="0" w:firstColumn="0" w:lastColumn="0" w:oddVBand="0" w:evenVBand="0" w:oddHBand="1" w:evenHBand="0" w:firstRowFirstColumn="0" w:firstRowLastColumn="0" w:lastRowFirstColumn="0" w:lastRowLastColumn="0"/>
               <w:rPr>
                 <w:rFonts w:ascii="Calibri" w:hAnsi="Calibri"/>
               </w:rPr>
@@ -1094,7 +1094,7 @@
             <w:pPr>
               <w:pStyle w:val="ListParagraph"/>
               <w:ind w:left="317"/>
-              <w:cnfStyle w:val="000000100000"/>
+              <w:cnfStyle w:val="000000100000" w:firstRow="0" w:lastRow="0" w:firstColumn="0" w:lastColumn="0" w:oddVBand="0" w:evenVBand="0" w:oddHBand="1" w:evenHBand="0" w:firstRowFirstColumn="0" w:firstRowLastColumn="0" w:lastRowFirstColumn="0" w:lastRowLastColumn="0"/>
               <w:rPr>
                 <w:rFonts w:ascii="Calibri" w:hAnsi="Calibri"/>
                 <w:highlight w:val="cyan"/>
@@ -1145,7 +1145,7 @@
           <w:p>
             <w:pPr>
               <w:jc w:val="center"/>
-              <w:cnfStyle w:val="000000100000"/>
+              <w:cnfStyle w:val="000000100000" w:firstRow="0" w:lastRow="0" w:firstColumn="0" w:lastColumn="0" w:oddVBand="0" w:evenVBand="0" w:oddHBand="1" w:evenHBand="0" w:firstRowFirstColumn="0" w:firstRowLastColumn="0" w:lastRowFirstColumn="0" w:lastRowLastColumn="0"/>
               <w:rPr>
                 <w:rFonts w:ascii="Calibri" w:hAnsi="Calibri"/>
               </w:rPr>
@@ -1160,7 +1160,7 @@
           <w:p>
             <w:pPr>
               <w:jc w:val="center"/>
-              <w:cnfStyle w:val="000000100000"/>
+              <w:cnfStyle w:val="000000100000" w:firstRow="0" w:lastRow="0" w:firstColumn="0" w:lastColumn="0" w:oddVBand="0" w:evenVBand="0" w:oddHBand="1" w:evenHBand="0" w:firstRowFirstColumn="0" w:firstRowLastColumn="0" w:lastRowFirstColumn="0" w:lastRowLastColumn="0"/>
               <w:rPr>
                 <w:rFonts w:ascii="Calibri" w:hAnsi="Calibri"/>
               </w:rPr>
@@ -1175,7 +1175,7 @@
           <w:p>
             <w:pPr>
               <w:jc w:val="center"/>
-              <w:cnfStyle w:val="000000100000"/>
+              <w:cnfStyle w:val="000000100000" w:firstRow="0" w:lastRow="0" w:firstColumn="0" w:lastColumn="0" w:oddVBand="0" w:evenVBand="0" w:oddHBand="1" w:evenHBand="0" w:firstRowFirstColumn="0" w:firstRowLastColumn="0" w:lastRowFirstColumn="0" w:lastRowLastColumn="0"/>
               <w:rPr>
                 <w:rFonts w:ascii="Calibri" w:hAnsi="Calibri"/>
               </w:rPr>
@@ -1190,16 +1190,16 @@
           <w:p>
             <w:pPr>
               <w:jc w:val="center"/>
-              <w:cnfStyle w:val="000000100000"/>
-              <w:rPr>
-                <w:rFonts w:ascii="Calibri" w:hAnsi="Calibri"/>
-              </w:rPr>
-            </w:pPr>
-          </w:p>
-          <w:p>
-            <w:pPr>
-              <w:jc w:val="center"/>
-              <w:cnfStyle w:val="000000100000"/>
+              <w:cnfStyle w:val="000000100000" w:firstRow="0" w:lastRow="0" w:firstColumn="0" w:lastColumn="0" w:oddVBand="0" w:evenVBand="0" w:oddHBand="1" w:evenHBand="0" w:firstRowFirstColumn="0" w:firstRowLastColumn="0" w:lastRowFirstColumn="0" w:lastRowLastColumn="0"/>
+              <w:rPr>
+                <w:rFonts w:ascii="Calibri" w:hAnsi="Calibri"/>
+              </w:rPr>
+            </w:pPr>
+          </w:p>
+          <w:p>
+            <w:pPr>
+              <w:jc w:val="center"/>
+              <w:cnfStyle w:val="000000100000" w:firstRow="0" w:lastRow="0" w:firstColumn="0" w:lastColumn="0" w:oddVBand="0" w:evenVBand="0" w:oddHBand="1" w:evenHBand="0" w:firstRowFirstColumn="0" w:firstRowLastColumn="0" w:lastRowFirstColumn="0" w:lastRowLastColumn="0"/>
               <w:rPr>
                 <w:rFonts w:ascii="Calibri" w:hAnsi="Calibri"/>
                 <w:highlight w:val="cyan"/>
@@ -1219,7 +1219,7 @@
           </w:tcPr>
           <w:p>
             <w:pPr>
-              <w:cnfStyle w:val="000000100000"/>
+              <w:cnfStyle w:val="000000100000" w:firstRow="0" w:lastRow="0" w:firstColumn="0" w:lastColumn="0" w:oddVBand="0" w:evenVBand="0" w:oddHBand="1" w:evenHBand="0" w:firstRowFirstColumn="0" w:firstRowLastColumn="0" w:lastRowFirstColumn="0" w:lastRowLastColumn="0"/>
               <w:rPr>
                 <w:rFonts w:ascii="Calibri" w:hAnsi="Calibri"/>
               </w:rPr>
@@ -1245,7 +1245,7 @@
           </w:p>
           <w:p>
             <w:pPr>
-              <w:cnfStyle w:val="000000100000"/>
+              <w:cnfStyle w:val="000000100000" w:firstRow="0" w:lastRow="0" w:firstColumn="0" w:lastColumn="0" w:oddVBand="0" w:evenVBand="0" w:oddHBand="1" w:evenHBand="0" w:firstRowFirstColumn="0" w:firstRowLastColumn="0" w:lastRowFirstColumn="0" w:lastRowLastColumn="0"/>
               <w:rPr>
                 <w:rFonts w:ascii="Calibri" w:hAnsi="Calibri"/>
               </w:rPr>
@@ -1259,7 +1259,7 @@
           </w:p>
           <w:p>
             <w:pPr>
-              <w:cnfStyle w:val="000000100000"/>
+              <w:cnfStyle w:val="000000100000" w:firstRow="0" w:lastRow="0" w:firstColumn="0" w:lastColumn="0" w:oddVBand="0" w:evenVBand="0" w:oddHBand="1" w:evenHBand="0" w:firstRowFirstColumn="0" w:firstRowLastColumn="0" w:lastRowFirstColumn="0" w:lastRowLastColumn="0"/>
               <w:rPr>
                 <w:rFonts w:ascii="Calibri" w:hAnsi="Calibri"/>
                 <w:highlight w:val="cyan"/>
@@ -1271,7 +1271,7 @@
       <w:tr>
         <w:tc>
           <w:tcPr>
-            <w:cnfStyle w:val="001000000000"/>
+            <w:cnfStyle w:val="001000000000" w:firstRow="0" w:lastRow="0" w:firstColumn="1" w:lastColumn="0" w:oddVBand="0" w:evenVBand="0" w:oddHBand="0" w:evenHBand="0" w:firstRowFirstColumn="0" w:firstRowLastColumn="0" w:lastRowFirstColumn="0" w:lastRowLastColumn="0"/>
             <w:tcW w:w="2093" w:type="dxa"/>
           </w:tcPr>
           <w:p>
@@ -1303,45 +1303,29 @@
           <w:p>
             <w:pPr>
               <w:jc w:val="center"/>
-              <w:cnfStyle w:val="000000000000"/>
-              <w:rPr>
-                <w:rFonts w:ascii="Calibri" w:hAnsi="Calibri"/>
-              </w:rPr>
-            </w:pPr>
-            <w:proofErr w:type="spellStart"/>
-            <w:r>
-              <w:rPr>
-                <w:rFonts w:ascii="Calibri" w:hAnsi="Calibri"/>
-              </w:rPr>
-              <w:t>Bt</w:t>
-            </w:r>
-            <w:proofErr w:type="spellEnd"/>
-            <w:r>
-              <w:rPr>
-                <w:rFonts w:ascii="Calibri" w:hAnsi="Calibri"/>
-              </w:rPr>
-              <w:t>-</w:t>
-            </w:r>
-            <w:proofErr w:type="spellStart"/>
+              <w:cnfStyle w:val="000000000000" w:firstRow="0" w:lastRow="0" w:firstColumn="0" w:lastColumn="0" w:oddVBand="0" w:evenVBand="0" w:oddHBand="0" w:evenHBand="0" w:firstRowFirstColumn="0" w:firstRowLastColumn="0" w:lastRowFirstColumn="0" w:lastRowLastColumn="0"/>
+              <w:rPr>
+                <w:rFonts w:ascii="Calibri" w:hAnsi="Calibri"/>
+              </w:rPr>
+            </w:pPr>
+            <w:proofErr w:type="spellStart"/>
+            <w:r>
+              <w:rPr>
+                <w:rFonts w:ascii="Calibri" w:hAnsi="Calibri"/>
+              </w:rPr>
+              <w:t>Bt-</w:t>
+            </w:r>
             <w:r>
               <w:rPr>
                 <w:rFonts w:ascii="Calibri" w:hAnsi="Calibri"/>
               </w:rPr>
               <w:t>maj</w:t>
             </w:r>
-            <w:proofErr w:type="spellEnd"/>
-            <w:r>
-              <w:rPr>
-                <w:rFonts w:ascii="Calibri" w:hAnsi="Calibri"/>
-              </w:rPr>
-              <w:t>-</w:t>
-            </w:r>
-            <w:proofErr w:type="spellStart"/>
-            <w:r>
-              <w:rPr>
-                <w:rFonts w:ascii="Calibri" w:hAnsi="Calibri"/>
-              </w:rPr>
-              <w:t>tournee</w:t>
+            <w:r>
+              <w:rPr>
+                <w:rFonts w:ascii="Calibri" w:hAnsi="Calibri"/>
+              </w:rPr>
+              <w:t>-tournee</w:t>
             </w:r>
             <w:proofErr w:type="spellEnd"/>
           </w:p>
@@ -1353,7 +1337,7 @@
           <w:p>
             <w:pPr>
               <w:jc w:val="center"/>
-              <w:cnfStyle w:val="000000000000"/>
+              <w:cnfStyle w:val="000000000000" w:firstRow="0" w:lastRow="0" w:firstColumn="0" w:lastColumn="0" w:oddVBand="0" w:evenVBand="0" w:oddHBand="0" w:evenHBand="0" w:firstRowFirstColumn="0" w:firstRowLastColumn="0" w:lastRowFirstColumn="0" w:lastRowLastColumn="0"/>
               <w:rPr>
                 <w:rFonts w:ascii="Calibri" w:eastAsia="Times New Roman" w:hAnsi="Calibri"/>
                 <w:color w:val="000000"/>
@@ -1374,7 +1358,7 @@
           </w:tcPr>
           <w:p>
             <w:pPr>
-              <w:cnfStyle w:val="000000000000"/>
+              <w:cnfStyle w:val="000000000000" w:firstRow="0" w:lastRow="0" w:firstColumn="0" w:lastColumn="0" w:oddVBand="0" w:evenVBand="0" w:oddHBand="0" w:evenHBand="0" w:firstRowFirstColumn="0" w:firstRowLastColumn="0" w:lastRowFirstColumn="0" w:lastRowLastColumn="0"/>
               <w:rPr>
                 <w:rFonts w:ascii="Calibri" w:hAnsi="Calibri"/>
               </w:rPr>
@@ -1388,7 +1372,7 @@
           </w:p>
           <w:p>
             <w:pPr>
-              <w:cnfStyle w:val="000000000000"/>
+              <w:cnfStyle w:val="000000000000" w:firstRow="0" w:lastRow="0" w:firstColumn="0" w:lastColumn="0" w:oddVBand="0" w:evenVBand="0" w:oddHBand="0" w:evenHBand="0" w:firstRowFirstColumn="0" w:firstRowLastColumn="0" w:lastRowFirstColumn="0" w:lastRowLastColumn="0"/>
               <w:rPr>
                 <w:rFonts w:ascii="Calibri" w:hAnsi="Calibri"/>
               </w:rPr>
@@ -1404,11 +1388,11 @@
       </w:tr>
       <w:tr>
         <w:trPr>
-          <w:cnfStyle w:val="000000100000"/>
+          <w:cnfStyle w:val="000000100000" w:firstRow="0" w:lastRow="0" w:firstColumn="0" w:lastColumn="0" w:oddVBand="0" w:evenVBand="0" w:oddHBand="1" w:evenHBand="0" w:firstRowFirstColumn="0" w:firstRowLastColumn="0" w:lastRowFirstColumn="0" w:lastRowLastColumn="0"/>
         </w:trPr>
         <w:tc>
           <w:tcPr>
-            <w:cnfStyle w:val="001000000000"/>
+            <w:cnfStyle w:val="001000000000" w:firstRow="0" w:lastRow="0" w:firstColumn="1" w:lastColumn="0" w:oddVBand="0" w:evenVBand="0" w:oddHBand="0" w:evenHBand="0" w:firstRowFirstColumn="0" w:firstRowLastColumn="0" w:lastRowFirstColumn="0" w:lastRowLastColumn="0"/>
             <w:tcW w:w="2093" w:type="dxa"/>
           </w:tcPr>
           <w:p>
@@ -1433,7 +1417,7 @@
           <w:p>
             <w:pPr>
               <w:jc w:val="center"/>
-              <w:cnfStyle w:val="000000100000"/>
+              <w:cnfStyle w:val="000000100000" w:firstRow="0" w:lastRow="0" w:firstColumn="0" w:lastColumn="0" w:oddVBand="0" w:evenVBand="0" w:oddHBand="1" w:evenHBand="0" w:firstRowFirstColumn="0" w:firstRowLastColumn="0" w:lastRowFirstColumn="0" w:lastRowLastColumn="0"/>
               <w:rPr>
                 <w:rFonts w:ascii="Calibri" w:hAnsi="Calibri"/>
               </w:rPr>
@@ -1469,7 +1453,7 @@
           <w:p>
             <w:pPr>
               <w:jc w:val="center"/>
-              <w:cnfStyle w:val="000000100000"/>
+              <w:cnfStyle w:val="000000100000" w:firstRow="0" w:lastRow="0" w:firstColumn="0" w:lastColumn="0" w:oddVBand="0" w:evenVBand="0" w:oddHBand="1" w:evenHBand="0" w:firstRowFirstColumn="0" w:firstRowLastColumn="0" w:lastRowFirstColumn="0" w:lastRowLastColumn="0"/>
               <w:rPr>
                 <w:rFonts w:ascii="Calibri" w:eastAsia="Times New Roman" w:hAnsi="Calibri"/>
                 <w:color w:val="000000"/>
@@ -1490,7 +1474,7 @@
           </w:tcPr>
           <w:p>
             <w:pPr>
-              <w:cnfStyle w:val="000000100000"/>
+              <w:cnfStyle w:val="000000100000" w:firstRow="0" w:lastRow="0" w:firstColumn="0" w:lastColumn="0" w:oddVBand="0" w:evenVBand="0" w:oddHBand="1" w:evenHBand="0" w:firstRowFirstColumn="0" w:firstRowLastColumn="0" w:lastRowFirstColumn="0" w:lastRowLastColumn="0"/>
               <w:rPr>
                 <w:rFonts w:ascii="Calibri" w:hAnsi="Calibri"/>
               </w:rPr>
@@ -1504,7 +1488,7 @@
           </w:p>
           <w:p>
             <w:pPr>
-              <w:cnfStyle w:val="000000100000"/>
+              <w:cnfStyle w:val="000000100000" w:firstRow="0" w:lastRow="0" w:firstColumn="0" w:lastColumn="0" w:oddVBand="0" w:evenVBand="0" w:oddHBand="1" w:evenHBand="0" w:firstRowFirstColumn="0" w:firstRowLastColumn="0" w:lastRowFirstColumn="0" w:lastRowLastColumn="0"/>
               <w:rPr>
                 <w:rFonts w:ascii="Calibri" w:hAnsi="Calibri"/>
               </w:rPr>
@@ -1518,7 +1502,7 @@
           </w:p>
           <w:p>
             <w:pPr>
-              <w:cnfStyle w:val="000000100000"/>
+              <w:cnfStyle w:val="000000100000" w:firstRow="0" w:lastRow="0" w:firstColumn="0" w:lastColumn="0" w:oddVBand="0" w:evenVBand="0" w:oddHBand="1" w:evenHBand="0" w:firstRowFirstColumn="0" w:firstRowLastColumn="0" w:lastRowFirstColumn="0" w:lastRowLastColumn="0"/>
               <w:rPr>
                 <w:rFonts w:ascii="Calibri" w:hAnsi="Calibri"/>
               </w:rPr>
@@ -1535,7 +1519,7 @@
       <w:tr>
         <w:tc>
           <w:tcPr>
-            <w:cnfStyle w:val="001000000000"/>
+            <w:cnfStyle w:val="001000000000" w:firstRow="0" w:lastRow="0" w:firstColumn="1" w:lastColumn="0" w:oddVBand="0" w:evenVBand="0" w:oddHBand="0" w:evenHBand="0" w:firstRowFirstColumn="0" w:firstRowLastColumn="0" w:lastRowFirstColumn="0" w:lastRowLastColumn="0"/>
             <w:tcW w:w="2093" w:type="dxa"/>
           </w:tcPr>
           <w:p>
@@ -1560,7 +1544,7 @@
           <w:p>
             <w:pPr>
               <w:jc w:val="center"/>
-              <w:cnfStyle w:val="000000000000"/>
+              <w:cnfStyle w:val="000000000000" w:firstRow="0" w:lastRow="0" w:firstColumn="0" w:lastColumn="0" w:oddVBand="0" w:evenVBand="0" w:oddHBand="0" w:evenHBand="0" w:firstRowFirstColumn="0" w:firstRowLastColumn="0" w:lastRowFirstColumn="0" w:lastRowLastColumn="0"/>
               <w:rPr>
                 <w:rFonts w:ascii="Calibri" w:hAnsi="Calibri"/>
               </w:rPr>
@@ -1588,7 +1572,7 @@
           <w:p>
             <w:pPr>
               <w:jc w:val="center"/>
-              <w:cnfStyle w:val="000000000000"/>
+              <w:cnfStyle w:val="000000000000" w:firstRow="0" w:lastRow="0" w:firstColumn="0" w:lastColumn="0" w:oddVBand="0" w:evenVBand="0" w:oddHBand="0" w:evenHBand="0" w:firstRowFirstColumn="0" w:firstRowLastColumn="0" w:lastRowFirstColumn="0" w:lastRowLastColumn="0"/>
               <w:rPr>
                 <w:rFonts w:ascii="Calibri" w:eastAsia="Times New Roman" w:hAnsi="Calibri"/>
                 <w:color w:val="000000"/>
@@ -1609,7 +1593,7 @@
           </w:tcPr>
           <w:p>
             <w:pPr>
-              <w:cnfStyle w:val="000000000000"/>
+              <w:cnfStyle w:val="000000000000" w:firstRow="0" w:lastRow="0" w:firstColumn="0" w:lastColumn="0" w:oddVBand="0" w:evenVBand="0" w:oddHBand="0" w:evenHBand="0" w:firstRowFirstColumn="0" w:firstRowLastColumn="0" w:lastRowFirstColumn="0" w:lastRowLastColumn="0"/>
               <w:rPr>
                 <w:rFonts w:ascii="Calibri" w:hAnsi="Calibri"/>
               </w:rPr>
@@ -1624,7 +1608,7 @@
           <w:p>
             <w:pPr>
               <w:ind w:left="459"/>
-              <w:cnfStyle w:val="000000000000"/>
+              <w:cnfStyle w:val="000000000000" w:firstRow="0" w:lastRow="0" w:firstColumn="0" w:lastColumn="0" w:oddVBand="0" w:evenVBand="0" w:oddHBand="0" w:evenHBand="0" w:firstRowFirstColumn="0" w:firstRowLastColumn="0" w:lastRowFirstColumn="0" w:lastRowLastColumn="0"/>
               <w:rPr>
                 <w:rFonts w:ascii="Calibri" w:hAnsi="Calibri"/>
               </w:rPr>
@@ -1638,7 +1622,7 @@
           </w:p>
           <w:p>
             <w:pPr>
-              <w:cnfStyle w:val="000000000000"/>
+              <w:cnfStyle w:val="000000000000" w:firstRow="0" w:lastRow="0" w:firstColumn="0" w:lastColumn="0" w:oddVBand="0" w:evenVBand="0" w:oddHBand="0" w:evenHBand="0" w:firstRowFirstColumn="0" w:firstRowLastColumn="0" w:lastRowFirstColumn="0" w:lastRowLastColumn="0"/>
               <w:rPr>
                 <w:rFonts w:ascii="Calibri" w:hAnsi="Calibri"/>
               </w:rPr>
@@ -1654,11 +1638,11 @@
       </w:tr>
       <w:tr>
         <w:trPr>
-          <w:cnfStyle w:val="000000100000"/>
+          <w:cnfStyle w:val="000000100000" w:firstRow="0" w:lastRow="0" w:firstColumn="0" w:lastColumn="0" w:oddVBand="0" w:evenVBand="0" w:oddHBand="1" w:evenHBand="0" w:firstRowFirstColumn="0" w:firstRowLastColumn="0" w:lastRowFirstColumn="0" w:lastRowLastColumn="0"/>
         </w:trPr>
         <w:tc>
           <w:tcPr>
-            <w:cnfStyle w:val="001000000000"/>
+            <w:cnfStyle w:val="001000000000" w:firstRow="0" w:lastRow="0" w:firstColumn="1" w:lastColumn="0" w:oddVBand="0" w:evenVBand="0" w:oddHBand="0" w:evenHBand="0" w:firstRowFirstColumn="0" w:firstRowLastColumn="0" w:lastRowFirstColumn="0" w:lastRowLastColumn="0"/>
             <w:tcW w:w="2093" w:type="dxa"/>
           </w:tcPr>
           <w:p>
@@ -1683,31 +1667,17 @@
           <w:p>
             <w:pPr>
               <w:jc w:val="center"/>
-              <w:cnfStyle w:val="000000100000"/>
-              <w:rPr>
-                <w:rFonts w:ascii="Calibri" w:hAnsi="Calibri"/>
-              </w:rPr>
-            </w:pPr>
-            <w:proofErr w:type="spellStart"/>
-            <w:r>
-              <w:rPr>
-                <w:rFonts w:ascii="Calibri" w:hAnsi="Calibri"/>
-              </w:rPr>
-              <w:t>Bt</w:t>
-            </w:r>
-            <w:proofErr w:type="spellEnd"/>
-            <w:r>
-              <w:rPr>
-                <w:rFonts w:ascii="Calibri" w:hAnsi="Calibri"/>
-              </w:rPr>
-              <w:t>-</w:t>
-            </w:r>
-            <w:proofErr w:type="spellStart"/>
-            <w:r>
-              <w:rPr>
-                <w:rFonts w:ascii="Calibri" w:hAnsi="Calibri"/>
-              </w:rPr>
-              <w:t>redo</w:t>
+              <w:cnfStyle w:val="000000100000" w:firstRow="0" w:lastRow="0" w:firstColumn="0" w:lastColumn="0" w:oddVBand="0" w:evenVBand="0" w:oddHBand="1" w:evenHBand="0" w:firstRowFirstColumn="0" w:firstRowLastColumn="0" w:lastRowFirstColumn="0" w:lastRowLastColumn="0"/>
+              <w:rPr>
+                <w:rFonts w:ascii="Calibri" w:hAnsi="Calibri"/>
+              </w:rPr>
+            </w:pPr>
+            <w:proofErr w:type="spellStart"/>
+            <w:r>
+              <w:rPr>
+                <w:rFonts w:ascii="Calibri" w:hAnsi="Calibri"/>
+              </w:rPr>
+              <w:t>Bt-redo</w:t>
             </w:r>
             <w:proofErr w:type="spellEnd"/>
           </w:p>
@@ -1719,7 +1689,7 @@
           <w:p>
             <w:pPr>
               <w:jc w:val="center"/>
-              <w:cnfStyle w:val="000000100000"/>
+              <w:cnfStyle w:val="000000100000" w:firstRow="0" w:lastRow="0" w:firstColumn="0" w:lastColumn="0" w:oddVBand="0" w:evenVBand="0" w:oddHBand="1" w:evenHBand="0" w:firstRowFirstColumn="0" w:firstRowLastColumn="0" w:lastRowFirstColumn="0" w:lastRowLastColumn="0"/>
               <w:rPr>
                 <w:rFonts w:ascii="Calibri" w:eastAsia="Times New Roman" w:hAnsi="Calibri"/>
                 <w:color w:val="000000"/>
@@ -1740,7 +1710,7 @@
           </w:tcPr>
           <w:p>
             <w:pPr>
-              <w:cnfStyle w:val="000000100000"/>
+              <w:cnfStyle w:val="000000100000" w:firstRow="0" w:lastRow="0" w:firstColumn="0" w:lastColumn="0" w:oddVBand="0" w:evenVBand="0" w:oddHBand="1" w:evenHBand="0" w:firstRowFirstColumn="0" w:firstRowLastColumn="0" w:lastRowFirstColumn="0" w:lastRowLastColumn="0"/>
               <w:rPr>
                 <w:rFonts w:ascii="Calibri" w:hAnsi="Calibri"/>
               </w:rPr>
@@ -1755,7 +1725,7 @@
           <w:p>
             <w:pPr>
               <w:ind w:left="459"/>
-              <w:cnfStyle w:val="000000100000"/>
+              <w:cnfStyle w:val="000000100000" w:firstRow="0" w:lastRow="0" w:firstColumn="0" w:lastColumn="0" w:oddVBand="0" w:evenVBand="0" w:oddHBand="1" w:evenHBand="0" w:firstRowFirstColumn="0" w:firstRowLastColumn="0" w:lastRowFirstColumn="0" w:lastRowLastColumn="0"/>
               <w:rPr>
                 <w:rFonts w:ascii="Calibri" w:hAnsi="Calibri"/>
               </w:rPr>
@@ -1769,7 +1739,7 @@
           </w:p>
           <w:p>
             <w:pPr>
-              <w:cnfStyle w:val="000000100000"/>
+              <w:cnfStyle w:val="000000100000" w:firstRow="0" w:lastRow="0" w:firstColumn="0" w:lastColumn="0" w:oddVBand="0" w:evenVBand="0" w:oddHBand="1" w:evenHBand="0" w:firstRowFirstColumn="0" w:firstRowLastColumn="0" w:lastRowFirstColumn="0" w:lastRowLastColumn="0"/>
               <w:rPr>
                 <w:rFonts w:ascii="Calibri" w:hAnsi="Calibri"/>
               </w:rPr>
@@ -1786,7 +1756,7 @@
       <w:tr>
         <w:tc>
           <w:tcPr>
-            <w:cnfStyle w:val="001000000000"/>
+            <w:cnfStyle w:val="001000000000" w:firstRow="0" w:lastRow="0" w:firstColumn="1" w:lastColumn="0" w:oddVBand="0" w:evenVBand="0" w:oddHBand="0" w:evenHBand="0" w:firstRowFirstColumn="0" w:firstRowLastColumn="0" w:lastRowFirstColumn="0" w:lastRowLastColumn="0"/>
             <w:tcW w:w="2093" w:type="dxa"/>
           </w:tcPr>
           <w:p>
@@ -1811,7 +1781,7 @@
           <w:p>
             <w:pPr>
               <w:jc w:val="center"/>
-              <w:cnfStyle w:val="000000000000"/>
+              <w:cnfStyle w:val="000000000000" w:firstRow="0" w:lastRow="0" w:firstColumn="0" w:lastColumn="0" w:oddVBand="0" w:evenVBand="0" w:oddHBand="0" w:evenHBand="0" w:firstRowFirstColumn="0" w:firstRowLastColumn="0" w:lastRowFirstColumn="0" w:lastRowLastColumn="0"/>
               <w:rPr>
                 <w:rFonts w:ascii="Calibri" w:hAnsi="Calibri"/>
               </w:rPr>
@@ -1839,7 +1809,7 @@
           <w:p>
             <w:pPr>
               <w:jc w:val="center"/>
-              <w:cnfStyle w:val="000000000000"/>
+              <w:cnfStyle w:val="000000000000" w:firstRow="0" w:lastRow="0" w:firstColumn="0" w:lastColumn="0" w:oddVBand="0" w:evenVBand="0" w:oddHBand="0" w:evenHBand="0" w:firstRowFirstColumn="0" w:firstRowLastColumn="0" w:lastRowFirstColumn="0" w:lastRowLastColumn="0"/>
               <w:rPr>
                 <w:rFonts w:ascii="Calibri" w:eastAsia="Times New Roman" w:hAnsi="Calibri"/>
                 <w:color w:val="000000"/>
@@ -1860,7 +1830,7 @@
           </w:tcPr>
           <w:p>
             <w:pPr>
-              <w:cnfStyle w:val="000000000000"/>
+              <w:cnfStyle w:val="000000000000" w:firstRow="0" w:lastRow="0" w:firstColumn="0" w:lastColumn="0" w:oddVBand="0" w:evenVBand="0" w:oddHBand="0" w:evenHBand="0" w:firstRowFirstColumn="0" w:firstRowLastColumn="0" w:lastRowFirstColumn="0" w:lastRowLastColumn="0"/>
               <w:rPr>
                 <w:rFonts w:ascii="Calibri" w:hAnsi="Calibri"/>
               </w:rPr>
@@ -1874,7 +1844,7 @@
           </w:p>
           <w:p>
             <w:pPr>
-              <w:cnfStyle w:val="000000000000"/>
+              <w:cnfStyle w:val="000000000000" w:firstRow="0" w:lastRow="0" w:firstColumn="0" w:lastColumn="0" w:oddVBand="0" w:evenVBand="0" w:oddHBand="0" w:evenHBand="0" w:firstRowFirstColumn="0" w:firstRowLastColumn="0" w:lastRowFirstColumn="0" w:lastRowLastColumn="0"/>
               <w:rPr>
                 <w:rFonts w:ascii="Calibri" w:hAnsi="Calibri"/>
               </w:rPr>
@@ -1902,11 +1872,11 @@
       </w:tr>
       <w:tr>
         <w:trPr>
-          <w:cnfStyle w:val="000000100000"/>
+          <w:cnfStyle w:val="000000100000" w:firstRow="0" w:lastRow="0" w:firstColumn="0" w:lastColumn="0" w:oddVBand="0" w:evenVBand="0" w:oddHBand="1" w:evenHBand="0" w:firstRowFirstColumn="0" w:firstRowLastColumn="0" w:lastRowFirstColumn="0" w:lastRowLastColumn="0"/>
         </w:trPr>
         <w:tc>
           <w:tcPr>
-            <w:cnfStyle w:val="001000000000"/>
+            <w:cnfStyle w:val="001000000000" w:firstRow="0" w:lastRow="0" w:firstColumn="1" w:lastColumn="0" w:oddVBand="0" w:evenVBand="0" w:oddHBand="0" w:evenHBand="0" w:firstRowFirstColumn="0" w:firstRowLastColumn="0" w:lastRowFirstColumn="0" w:lastRowLastColumn="0"/>
             <w:tcW w:w="2093" w:type="dxa"/>
           </w:tcPr>
           <w:p>
@@ -1931,7 +1901,7 @@
           <w:p>
             <w:pPr>
               <w:jc w:val="center"/>
-              <w:cnfStyle w:val="000000100000"/>
+              <w:cnfStyle w:val="000000100000" w:firstRow="0" w:lastRow="0" w:firstColumn="0" w:lastColumn="0" w:oddVBand="0" w:evenVBand="0" w:oddHBand="1" w:evenHBand="0" w:firstRowFirstColumn="0" w:firstRowLastColumn="0" w:lastRowFirstColumn="0" w:lastRowLastColumn="0"/>
               <w:rPr>
                 <w:rFonts w:ascii="Calibri" w:hAnsi="Calibri"/>
               </w:rPr>
@@ -1959,7 +1929,7 @@
           <w:p>
             <w:pPr>
               <w:jc w:val="center"/>
-              <w:cnfStyle w:val="000000100000"/>
+              <w:cnfStyle w:val="000000100000" w:firstRow="0" w:lastRow="0" w:firstColumn="0" w:lastColumn="0" w:oddVBand="0" w:evenVBand="0" w:oddHBand="1" w:evenHBand="0" w:firstRowFirstColumn="0" w:firstRowLastColumn="0" w:lastRowFirstColumn="0" w:lastRowLastColumn="0"/>
               <w:rPr>
                 <w:rFonts w:ascii="Calibri" w:eastAsia="Times New Roman" w:hAnsi="Calibri"/>
                 <w:color w:val="000000"/>
@@ -1980,7 +1950,7 @@
           </w:tcPr>
           <w:p>
             <w:pPr>
-              <w:cnfStyle w:val="000000100000"/>
+              <w:cnfStyle w:val="000000100000" w:firstRow="0" w:lastRow="0" w:firstColumn="0" w:lastColumn="0" w:oddVBand="0" w:evenVBand="0" w:oddHBand="1" w:evenHBand="0" w:firstRowFirstColumn="0" w:firstRowLastColumn="0" w:lastRowFirstColumn="0" w:lastRowLastColumn="0"/>
               <w:rPr>
                 <w:rFonts w:ascii="Calibri" w:hAnsi="Calibri"/>
               </w:rPr>
@@ -1994,7 +1964,7 @@
           </w:p>
           <w:p>
             <w:pPr>
-              <w:cnfStyle w:val="000000100000"/>
+              <w:cnfStyle w:val="000000100000" w:firstRow="0" w:lastRow="0" w:firstColumn="0" w:lastColumn="0" w:oddVBand="0" w:evenVBand="0" w:oddHBand="1" w:evenHBand="0" w:firstRowFirstColumn="0" w:firstRowLastColumn="0" w:lastRowFirstColumn="0" w:lastRowLastColumn="0"/>
               <w:rPr>
                 <w:rFonts w:ascii="Calibri" w:hAnsi="Calibri"/>
               </w:rPr>
@@ -2011,7 +1981,7 @@
       <w:tr>
         <w:tc>
           <w:tcPr>
-            <w:cnfStyle w:val="001000000000"/>
+            <w:cnfStyle w:val="001000000000" w:firstRow="0" w:lastRow="0" w:firstColumn="1" w:lastColumn="0" w:oddVBand="0" w:evenVBand="0" w:oddHBand="0" w:evenHBand="0" w:firstRowFirstColumn="0" w:firstRowLastColumn="0" w:lastRowFirstColumn="0" w:lastRowLastColumn="0"/>
             <w:tcW w:w="2093" w:type="dxa"/>
           </w:tcPr>
           <w:p>
@@ -2040,7 +2010,7 @@
                 <w:ilvl w:val="0"/>
                 <w:numId w:val="1"/>
               </w:numPr>
-              <w:cnfStyle w:val="000000000000"/>
+              <w:cnfStyle w:val="000000000000" w:firstRow="0" w:lastRow="0" w:firstColumn="0" w:lastColumn="0" w:oddVBand="0" w:evenVBand="0" w:oddHBand="0" w:evenHBand="0" w:firstRowFirstColumn="0" w:firstRowLastColumn="0" w:lastRowFirstColumn="0" w:lastRowLastColumn="0"/>
               <w:rPr>
                 <w:rFonts w:ascii="Calibri" w:hAnsi="Calibri"/>
               </w:rPr>
@@ -2067,7 +2037,7 @@
                 <w:ilvl w:val="0"/>
                 <w:numId w:val="1"/>
               </w:numPr>
-              <w:cnfStyle w:val="000000000000"/>
+              <w:cnfStyle w:val="000000000000" w:firstRow="0" w:lastRow="0" w:firstColumn="0" w:lastColumn="0" w:oddVBand="0" w:evenVBand="0" w:oddHBand="0" w:evenHBand="0" w:firstRowFirstColumn="0" w:firstRowLastColumn="0" w:lastRowFirstColumn="0" w:lastRowLastColumn="0"/>
               <w:rPr>
                 <w:rFonts w:ascii="Calibri" w:hAnsi="Calibri"/>
               </w:rPr>
@@ -2103,7 +2073,7 @@
           <w:p>
             <w:pPr>
               <w:jc w:val="center"/>
-              <w:cnfStyle w:val="000000000000"/>
+              <w:cnfStyle w:val="000000000000" w:firstRow="0" w:lastRow="0" w:firstColumn="0" w:lastColumn="0" w:oddVBand="0" w:evenVBand="0" w:oddHBand="0" w:evenHBand="0" w:firstRowFirstColumn="0" w:firstRowLastColumn="0" w:lastRowFirstColumn="0" w:lastRowLastColumn="0"/>
               <w:rPr>
                 <w:rFonts w:ascii="Calibri" w:eastAsia="Times New Roman" w:hAnsi="Calibri"/>
                 <w:color w:val="000000"/>
@@ -2120,7 +2090,7 @@
           <w:p>
             <w:pPr>
               <w:jc w:val="center"/>
-              <w:cnfStyle w:val="000000000000"/>
+              <w:cnfStyle w:val="000000000000" w:firstRow="0" w:lastRow="0" w:firstColumn="0" w:lastColumn="0" w:oddVBand="0" w:evenVBand="0" w:oddHBand="0" w:evenHBand="0" w:firstRowFirstColumn="0" w:firstRowLastColumn="0" w:lastRowFirstColumn="0" w:lastRowLastColumn="0"/>
               <w:rPr>
                 <w:rFonts w:ascii="Calibri" w:eastAsia="Times New Roman" w:hAnsi="Calibri"/>
                 <w:color w:val="000000"/>
@@ -2130,7 +2100,7 @@
           <w:p>
             <w:pPr>
               <w:jc w:val="center"/>
-              <w:cnfStyle w:val="000000000000"/>
+              <w:cnfStyle w:val="000000000000" w:firstRow="0" w:lastRow="0" w:firstColumn="0" w:lastColumn="0" w:oddVBand="0" w:evenVBand="0" w:oddHBand="0" w:evenHBand="0" w:firstRowFirstColumn="0" w:firstRowLastColumn="0" w:lastRowFirstColumn="0" w:lastRowLastColumn="0"/>
               <w:rPr>
                 <w:rFonts w:ascii="Calibri" w:eastAsia="Times New Roman" w:hAnsi="Calibri"/>
                 <w:color w:val="000000"/>
@@ -2151,7 +2121,7 @@
           </w:tcPr>
           <w:p>
             <w:pPr>
-              <w:cnfStyle w:val="000000000000"/>
+              <w:cnfStyle w:val="000000000000" w:firstRow="0" w:lastRow="0" w:firstColumn="0" w:lastColumn="0" w:oddVBand="0" w:evenVBand="0" w:oddHBand="0" w:evenHBand="0" w:firstRowFirstColumn="0" w:firstRowLastColumn="0" w:lastRowFirstColumn="0" w:lastRowLastColumn="0"/>
               <w:rPr>
                 <w:rFonts w:ascii="Calibri" w:hAnsi="Calibri"/>
               </w:rPr>
@@ -2165,7 +2135,7 @@
           </w:p>
           <w:p>
             <w:pPr>
-              <w:cnfStyle w:val="000000000000"/>
+              <w:cnfStyle w:val="000000000000" w:firstRow="0" w:lastRow="0" w:firstColumn="0" w:lastColumn="0" w:oddVBand="0" w:evenVBand="0" w:oddHBand="0" w:evenHBand="0" w:firstRowFirstColumn="0" w:firstRowLastColumn="0" w:lastRowFirstColumn="0" w:lastRowLastColumn="0"/>
               <w:rPr>
                 <w:rFonts w:ascii="Calibri" w:hAnsi="Calibri"/>
               </w:rPr>
@@ -2191,7 +2161,7 @@
           </w:p>
           <w:p>
             <w:pPr>
-              <w:cnfStyle w:val="000000000000"/>
+              <w:cnfStyle w:val="000000000000" w:firstRow="0" w:lastRow="0" w:firstColumn="0" w:lastColumn="0" w:oddVBand="0" w:evenVBand="0" w:oddHBand="0" w:evenHBand="0" w:firstRowFirstColumn="0" w:firstRowLastColumn="0" w:lastRowFirstColumn="0" w:lastRowLastColumn="0"/>
               <w:rPr>
                 <w:rFonts w:ascii="Calibri" w:hAnsi="Calibri"/>
               </w:rPr>
@@ -2207,11 +2177,11 @@
       </w:tr>
       <w:tr>
         <w:trPr>
-          <w:cnfStyle w:val="000000100000"/>
+          <w:cnfStyle w:val="000000100000" w:firstRow="0" w:lastRow="0" w:firstColumn="0" w:lastColumn="0" w:oddVBand="0" w:evenVBand="0" w:oddHBand="1" w:evenHBand="0" w:firstRowFirstColumn="0" w:firstRowLastColumn="0" w:lastRowFirstColumn="0" w:lastRowLastColumn="0"/>
         </w:trPr>
         <w:tc>
           <w:tcPr>
-            <w:cnfStyle w:val="001000000000"/>
+            <w:cnfStyle w:val="001000000000" w:firstRow="0" w:lastRow="0" w:firstColumn="1" w:lastColumn="0" w:oddVBand="0" w:evenVBand="0" w:oddHBand="0" w:evenHBand="0" w:firstRowFirstColumn="0" w:firstRowLastColumn="0" w:lastRowFirstColumn="0" w:lastRowLastColumn="0"/>
             <w:tcW w:w="2093" w:type="dxa"/>
             <w:tcBorders>
               <w:top w:val="none" w:sz="0" w:space="0" w:color="auto"/>
@@ -2245,7 +2215,7 @@
           <w:p>
             <w:pPr>
               <w:jc w:val="center"/>
-              <w:cnfStyle w:val="000000100000"/>
+              <w:cnfStyle w:val="000000100000" w:firstRow="0" w:lastRow="0" w:firstColumn="0" w:lastColumn="0" w:oddVBand="0" w:evenVBand="0" w:oddHBand="1" w:evenHBand="0" w:firstRowFirstColumn="0" w:firstRowLastColumn="0" w:lastRowFirstColumn="0" w:lastRowLastColumn="0"/>
               <w:rPr>
                 <w:rFonts w:ascii="Calibri" w:hAnsi="Calibri"/>
               </w:rPr>
@@ -2274,16 +2244,16 @@
           <w:p>
             <w:pPr>
               <w:jc w:val="center"/>
-              <w:cnfStyle w:val="000000100000"/>
-              <w:rPr>
-                <w:rFonts w:ascii="Calibri" w:hAnsi="Calibri"/>
-              </w:rPr>
-            </w:pPr>
-          </w:p>
-          <w:p>
-            <w:pPr>
-              <w:jc w:val="center"/>
-              <w:cnfStyle w:val="000000100000"/>
+              <w:cnfStyle w:val="000000100000" w:firstRow="0" w:lastRow="0" w:firstColumn="0" w:lastColumn="0" w:oddVBand="0" w:evenVBand="0" w:oddHBand="1" w:evenHBand="0" w:firstRowFirstColumn="0" w:firstRowLastColumn="0" w:lastRowFirstColumn="0" w:lastRowLastColumn="0"/>
+              <w:rPr>
+                <w:rFonts w:ascii="Calibri" w:hAnsi="Calibri"/>
+              </w:rPr>
+            </w:pPr>
+          </w:p>
+          <w:p>
+            <w:pPr>
+              <w:jc w:val="center"/>
+              <w:cnfStyle w:val="000000100000" w:firstRow="0" w:lastRow="0" w:firstColumn="0" w:lastColumn="0" w:oddVBand="0" w:evenVBand="0" w:oddHBand="1" w:evenHBand="0" w:firstRowFirstColumn="0" w:firstRowLastColumn="0" w:lastRowFirstColumn="0" w:lastRowLastColumn="0"/>
               <w:rPr>
                 <w:rFonts w:ascii="Calibri" w:hAnsi="Calibri"/>
               </w:rPr>
@@ -2305,21 +2275,7 @@
               <w:rPr>
                 <w:rFonts w:ascii="Calibri" w:hAnsi="Calibri"/>
               </w:rPr>
-              <w:t>Bt</w:t>
-            </w:r>
-            <w:proofErr w:type="spellEnd"/>
-            <w:r>
-              <w:rPr>
-                <w:rFonts w:ascii="Calibri" w:hAnsi="Calibri"/>
-              </w:rPr>
-              <w:t>-</w:t>
-            </w:r>
-            <w:proofErr w:type="spellStart"/>
-            <w:r>
-              <w:rPr>
-                <w:rFonts w:ascii="Calibri" w:hAnsi="Calibri"/>
-              </w:rPr>
-              <w:t>Optimod</w:t>
+              <w:t>Bt-Optimod</w:t>
             </w:r>
             <w:proofErr w:type="spellEnd"/>
           </w:p>
@@ -2335,7 +2291,7 @@
           <w:p>
             <w:pPr>
               <w:jc w:val="center"/>
-              <w:cnfStyle w:val="000000100000"/>
+              <w:cnfStyle w:val="000000100000" w:firstRow="0" w:lastRow="0" w:firstColumn="0" w:lastColumn="0" w:oddVBand="0" w:evenVBand="0" w:oddHBand="1" w:evenHBand="0" w:firstRowFirstColumn="0" w:firstRowLastColumn="0" w:lastRowFirstColumn="0" w:lastRowLastColumn="0"/>
               <w:rPr>
                 <w:rFonts w:ascii="Calibri" w:eastAsia="Times New Roman" w:hAnsi="Calibri"/>
                 <w:color w:val="000000"/>
@@ -2352,7 +2308,7 @@
           <w:p>
             <w:pPr>
               <w:jc w:val="center"/>
-              <w:cnfStyle w:val="000000100000"/>
+              <w:cnfStyle w:val="000000100000" w:firstRow="0" w:lastRow="0" w:firstColumn="0" w:lastColumn="0" w:oddVBand="0" w:evenVBand="0" w:oddHBand="1" w:evenHBand="0" w:firstRowFirstColumn="0" w:firstRowLastColumn="0" w:lastRowFirstColumn="0" w:lastRowLastColumn="0"/>
               <w:rPr>
                 <w:rFonts w:ascii="Calibri" w:eastAsia="Times New Roman" w:hAnsi="Calibri"/>
                 <w:color w:val="000000"/>
@@ -2362,7 +2318,7 @@
           <w:p>
             <w:pPr>
               <w:jc w:val="center"/>
-              <w:cnfStyle w:val="000000100000"/>
+              <w:cnfStyle w:val="000000100000" w:firstRow="0" w:lastRow="0" w:firstColumn="0" w:lastColumn="0" w:oddVBand="0" w:evenVBand="0" w:oddHBand="1" w:evenHBand="0" w:firstRowFirstColumn="0" w:firstRowLastColumn="0" w:lastRowFirstColumn="0" w:lastRowLastColumn="0"/>
               <w:rPr>
                 <w:rFonts w:ascii="Calibri" w:eastAsia="Times New Roman" w:hAnsi="Calibri"/>
                 <w:color w:val="000000"/>
@@ -2388,7 +2344,7 @@
           </w:tcPr>
           <w:p>
             <w:pPr>
-              <w:cnfStyle w:val="000000100000"/>
+              <w:cnfStyle w:val="000000100000" w:firstRow="0" w:lastRow="0" w:firstColumn="0" w:lastColumn="0" w:oddVBand="0" w:evenVBand="0" w:oddHBand="1" w:evenHBand="0" w:firstRowFirstColumn="0" w:firstRowLastColumn="0" w:lastRowFirstColumn="0" w:lastRowLastColumn="0"/>
               <w:rPr>
                 <w:rFonts w:ascii="Calibri" w:hAnsi="Calibri"/>
               </w:rPr>
@@ -2402,7 +2358,7 @@
           </w:p>
           <w:p>
             <w:pPr>
-              <w:cnfStyle w:val="000000100000"/>
+              <w:cnfStyle w:val="000000100000" w:firstRow="0" w:lastRow="0" w:firstColumn="0" w:lastColumn="0" w:oddVBand="0" w:evenVBand="0" w:oddHBand="1" w:evenHBand="0" w:firstRowFirstColumn="0" w:firstRowLastColumn="0" w:lastRowFirstColumn="0" w:lastRowLastColumn="0"/>
               <w:rPr>
                 <w:rFonts w:ascii="Calibri" w:hAnsi="Calibri"/>
               </w:rPr>
@@ -2416,6 +2372,7 @@
           </w:p>
         </w:tc>
       </w:tr>
+      <w:bookmarkEnd w:id="0"/>
     </w:tbl>
     <w:p/>
     <w:p/>
@@ -2431,7 +2388,7 @@
           <w:insideV w:val="single" w:sz="8" w:space="0" w:color="4F81BD" w:themeColor="accent1"/>
         </w:tblBorders>
         <w:tblLayout w:type="fixed"/>
-        <w:tblLook w:val="04A0"/>
+        <w:tblLook w:val="04A0" w:firstRow="1" w:lastRow="0" w:firstColumn="1" w:lastColumn="0" w:noHBand="0" w:noVBand="1"/>
       </w:tblPr>
       <w:tblGrid>
         <w:gridCol w:w="2093"/>
@@ -2441,11 +2398,11 @@
       </w:tblGrid>
       <w:tr>
         <w:trPr>
-          <w:cnfStyle w:val="100000000000"/>
+          <w:cnfStyle w:val="100000000000" w:firstRow="1" w:lastRow="0" w:firstColumn="0" w:lastColumn="0" w:oddVBand="0" w:evenVBand="0" w:oddHBand="0" w:evenHBand="0" w:firstRowFirstColumn="0" w:firstRowLastColumn="0" w:lastRowFirstColumn="0" w:lastRowLastColumn="0"/>
         </w:trPr>
         <w:tc>
           <w:tcPr>
-            <w:cnfStyle w:val="001000000000"/>
+            <w:cnfStyle w:val="001000000000" w:firstRow="0" w:lastRow="0" w:firstColumn="1" w:lastColumn="0" w:oddVBand="0" w:evenVBand="0" w:oddHBand="0" w:evenHBand="0" w:firstRowFirstColumn="0" w:firstRowLastColumn="0" w:lastRowFirstColumn="0" w:lastRowLastColumn="0"/>
             <w:tcW w:w="2093" w:type="dxa"/>
           </w:tcPr>
           <w:p>
@@ -2485,7 +2442,7 @@
           </w:tcPr>
           <w:p>
             <w:pPr>
-              <w:cnfStyle w:val="100000000000"/>
+              <w:cnfStyle w:val="100000000000" w:firstRow="1" w:lastRow="0" w:firstColumn="0" w:lastColumn="0" w:oddVBand="0" w:evenVBand="0" w:oddHBand="0" w:evenHBand="0" w:firstRowFirstColumn="0" w:firstRowLastColumn="0" w:lastRowFirstColumn="0" w:lastRowLastColumn="0"/>
               <w:rPr>
                 <w:rFonts w:asciiTheme="majorHAnsi" w:hAnsiTheme="majorHAnsi"/>
                 <w:i/>
@@ -2502,7 +2459,7 @@
           <w:p>
             <w:pPr>
               <w:jc w:val="center"/>
-              <w:cnfStyle w:val="100000000000"/>
+              <w:cnfStyle w:val="100000000000" w:firstRow="1" w:lastRow="0" w:firstColumn="0" w:lastColumn="0" w:oddVBand="0" w:evenVBand="0" w:oddHBand="0" w:evenHBand="0" w:firstRowFirstColumn="0" w:firstRowLastColumn="0" w:lastRowFirstColumn="0" w:lastRowLastColumn="0"/>
               <w:rPr>
                 <w:rFonts w:asciiTheme="majorHAnsi" w:hAnsiTheme="majorHAnsi"/>
                 <w:i/>
@@ -2519,7 +2476,7 @@
           <w:p>
             <w:pPr>
               <w:jc w:val="center"/>
-              <w:cnfStyle w:val="100000000000"/>
+              <w:cnfStyle w:val="100000000000" w:firstRow="1" w:lastRow="0" w:firstColumn="0" w:lastColumn="0" w:oddVBand="0" w:evenVBand="0" w:oddHBand="0" w:evenHBand="0" w:firstRowFirstColumn="0" w:firstRowLastColumn="0" w:lastRowFirstColumn="0" w:lastRowLastColumn="0"/>
               <w:rPr>
                 <w:rFonts w:asciiTheme="majorHAnsi" w:hAnsiTheme="majorHAnsi"/>
                 <w:i/>
@@ -2529,7 +2486,7 @@
           <w:p>
             <w:pPr>
               <w:jc w:val="center"/>
-              <w:cnfStyle w:val="100000000000"/>
+              <w:cnfStyle w:val="100000000000" w:firstRow="1" w:lastRow="0" w:firstColumn="0" w:lastColumn="0" w:oddVBand="0" w:evenVBand="0" w:oddHBand="0" w:evenHBand="0" w:firstRowFirstColumn="0" w:firstRowLastColumn="0" w:lastRowFirstColumn="0" w:lastRowLastColumn="0"/>
               <w:rPr>
                 <w:rFonts w:asciiTheme="majorHAnsi" w:hAnsiTheme="majorHAnsi"/>
                 <w:b w:val="0"/>
@@ -2550,7 +2507,7 @@
           <w:p>
             <w:pPr>
               <w:jc w:val="center"/>
-              <w:cnfStyle w:val="100000000000"/>
+              <w:cnfStyle w:val="100000000000" w:firstRow="1" w:lastRow="0" w:firstColumn="0" w:lastColumn="0" w:oddVBand="0" w:evenVBand="0" w:oddHBand="0" w:evenHBand="0" w:firstRowFirstColumn="0" w:firstRowLastColumn="0" w:lastRowFirstColumn="0" w:lastRowLastColumn="0"/>
               <w:rPr>
                 <w:rFonts w:asciiTheme="majorHAnsi" w:hAnsiTheme="majorHAnsi"/>
               </w:rPr>
@@ -2559,7 +2516,7 @@
           <w:p>
             <w:pPr>
               <w:jc w:val="center"/>
-              <w:cnfStyle w:val="100000000000"/>
+              <w:cnfStyle w:val="100000000000" w:firstRow="1" w:lastRow="0" w:firstColumn="0" w:lastColumn="0" w:oddVBand="0" w:evenVBand="0" w:oddHBand="0" w:evenHBand="0" w:firstRowFirstColumn="0" w:firstRowLastColumn="0" w:lastRowFirstColumn="0" w:lastRowLastColumn="0"/>
               <w:rPr>
                 <w:rFonts w:asciiTheme="majorHAnsi" w:hAnsiTheme="majorHAnsi"/>
               </w:rPr>
@@ -2568,7 +2525,7 @@
           <w:p>
             <w:pPr>
               <w:jc w:val="center"/>
-              <w:cnfStyle w:val="100000000000"/>
+              <w:cnfStyle w:val="100000000000" w:firstRow="1" w:lastRow="0" w:firstColumn="0" w:lastColumn="0" w:oddVBand="0" w:evenVBand="0" w:oddHBand="0" w:evenHBand="0" w:firstRowFirstColumn="0" w:firstRowLastColumn="0" w:lastRowFirstColumn="0" w:lastRowLastColumn="0"/>
               <w:rPr>
                 <w:rFonts w:asciiTheme="majorHAnsi" w:hAnsiTheme="majorHAnsi"/>
               </w:rPr>
@@ -2577,7 +2534,7 @@
           <w:p>
             <w:pPr>
               <w:jc w:val="center"/>
-              <w:cnfStyle w:val="100000000000"/>
+              <w:cnfStyle w:val="100000000000" w:firstRow="1" w:lastRow="0" w:firstColumn="0" w:lastColumn="0" w:oddVBand="0" w:evenVBand="0" w:oddHBand="0" w:evenHBand="0" w:firstRowFirstColumn="0" w:firstRowLastColumn="0" w:lastRowFirstColumn="0" w:lastRowLastColumn="0"/>
               <w:rPr>
                 <w:rFonts w:asciiTheme="majorHAnsi" w:hAnsiTheme="majorHAnsi"/>
                 <w:b w:val="0"/>
@@ -2598,7 +2555,7 @@
           <w:p>
             <w:pPr>
               <w:jc w:val="center"/>
-              <w:cnfStyle w:val="100000000000"/>
+              <w:cnfStyle w:val="100000000000" w:firstRow="1" w:lastRow="0" w:firstColumn="0" w:lastColumn="0" w:oddVBand="0" w:evenVBand="0" w:oddHBand="0" w:evenHBand="0" w:firstRowFirstColumn="0" w:firstRowLastColumn="0" w:lastRowFirstColumn="0" w:lastRowLastColumn="0"/>
               <w:rPr>
                 <w:rFonts w:asciiTheme="majorHAnsi" w:hAnsiTheme="majorHAnsi"/>
               </w:rPr>
@@ -2607,7 +2564,7 @@
           <w:p>
             <w:pPr>
               <w:jc w:val="center"/>
-              <w:cnfStyle w:val="100000000000"/>
+              <w:cnfStyle w:val="100000000000" w:firstRow="1" w:lastRow="0" w:firstColumn="0" w:lastColumn="0" w:oddVBand="0" w:evenVBand="0" w:oddHBand="0" w:evenHBand="0" w:firstRowFirstColumn="0" w:firstRowLastColumn="0" w:lastRowFirstColumn="0" w:lastRowLastColumn="0"/>
               <w:rPr>
                 <w:rFonts w:asciiTheme="majorHAnsi" w:hAnsiTheme="majorHAnsi"/>
               </w:rPr>
@@ -2616,7 +2573,7 @@
           <w:p>
             <w:pPr>
               <w:jc w:val="center"/>
-              <w:cnfStyle w:val="100000000000"/>
+              <w:cnfStyle w:val="100000000000" w:firstRow="1" w:lastRow="0" w:firstColumn="0" w:lastColumn="0" w:oddVBand="0" w:evenVBand="0" w:oddHBand="0" w:evenHBand="0" w:firstRowFirstColumn="0" w:firstRowLastColumn="0" w:lastRowFirstColumn="0" w:lastRowLastColumn="0"/>
               <w:rPr>
                 <w:rFonts w:asciiTheme="majorHAnsi" w:hAnsiTheme="majorHAnsi"/>
               </w:rPr>
@@ -2625,7 +2582,7 @@
           <w:p>
             <w:pPr>
               <w:jc w:val="center"/>
-              <w:cnfStyle w:val="100000000000"/>
+              <w:cnfStyle w:val="100000000000" w:firstRow="1" w:lastRow="0" w:firstColumn="0" w:lastColumn="0" w:oddVBand="0" w:evenVBand="0" w:oddHBand="0" w:evenHBand="0" w:firstRowFirstColumn="0" w:firstRowLastColumn="0" w:lastRowFirstColumn="0" w:lastRowLastColumn="0"/>
               <w:rPr>
                 <w:rFonts w:asciiTheme="majorHAnsi" w:hAnsiTheme="majorHAnsi"/>
                 <w:b w:val="0"/>
@@ -2642,11 +2599,11 @@
       </w:tr>
       <w:tr>
         <w:trPr>
-          <w:cnfStyle w:val="000000100000"/>
+          <w:cnfStyle w:val="000000100000" w:firstRow="0" w:lastRow="0" w:firstColumn="0" w:lastColumn="0" w:oddVBand="0" w:evenVBand="0" w:oddHBand="1" w:evenHBand="0" w:firstRowFirstColumn="0" w:firstRowLastColumn="0" w:lastRowFirstColumn="0" w:lastRowLastColumn="0"/>
         </w:trPr>
         <w:tc>
           <w:tcPr>
-            <w:cnfStyle w:val="001000000000"/>
+            <w:cnfStyle w:val="001000000000" w:firstRow="0" w:lastRow="0" w:firstColumn="1" w:lastColumn="0" w:oddVBand="0" w:evenVBand="0" w:oddHBand="0" w:evenHBand="0" w:firstRowFirstColumn="0" w:firstRowLastColumn="0" w:lastRowFirstColumn="0" w:lastRowLastColumn="0"/>
             <w:tcW w:w="2093" w:type="dxa"/>
           </w:tcPr>
           <w:p>
@@ -2660,6 +2617,7 @@
               <w:rPr>
                 <w:rFonts w:ascii="Calibri" w:hAnsi="Calibri"/>
               </w:rPr>
+              <w:lastRenderedPageBreak/>
               <w:t xml:space="preserve">Obtenir des informations </w:t>
             </w:r>
             <w:r>
@@ -2677,7 +2635,7 @@
           <w:p>
             <w:pPr>
               <w:jc w:val="center"/>
-              <w:cnfStyle w:val="000000100000"/>
+              <w:cnfStyle w:val="000000100000" w:firstRow="0" w:lastRow="0" w:firstColumn="0" w:lastColumn="0" w:oddVBand="0" w:evenVBand="0" w:oddHBand="1" w:evenHBand="0" w:firstRowFirstColumn="0" w:firstRowLastColumn="0" w:lastRowFirstColumn="0" w:lastRowLastColumn="0"/>
               <w:rPr>
                 <w:rFonts w:ascii="Calibri" w:hAnsi="Calibri"/>
               </w:rPr>
@@ -2719,7 +2677,7 @@
           <w:p>
             <w:pPr>
               <w:jc w:val="center"/>
-              <w:cnfStyle w:val="000000100000"/>
+              <w:cnfStyle w:val="000000100000" w:firstRow="0" w:lastRow="0" w:firstColumn="0" w:lastColumn="0" w:oddVBand="0" w:evenVBand="0" w:oddHBand="1" w:evenHBand="0" w:firstRowFirstColumn="0" w:firstRowLastColumn="0" w:lastRowFirstColumn="0" w:lastRowLastColumn="0"/>
               <w:rPr>
                 <w:rFonts w:ascii="Calibri" w:hAnsi="Calibri"/>
               </w:rPr>
@@ -2746,7 +2704,7 @@
           </w:tcPr>
           <w:p>
             <w:pPr>
-              <w:cnfStyle w:val="000000100000"/>
+              <w:cnfStyle w:val="000000100000" w:firstRow="0" w:lastRow="0" w:firstColumn="0" w:lastColumn="0" w:oddVBand="0" w:evenVBand="0" w:oddHBand="1" w:evenHBand="0" w:firstRowFirstColumn="0" w:firstRowLastColumn="0" w:lastRowFirstColumn="0" w:lastRowLastColumn="0"/>
               <w:rPr>
                 <w:rFonts w:ascii="Calibri" w:hAnsi="Calibri"/>
               </w:rPr>
@@ -2760,7 +2718,7 @@
           </w:p>
           <w:p>
             <w:pPr>
-              <w:cnfStyle w:val="000000100000"/>
+              <w:cnfStyle w:val="000000100000" w:firstRow="0" w:lastRow="0" w:firstColumn="0" w:lastColumn="0" w:oddVBand="0" w:evenVBand="0" w:oddHBand="1" w:evenHBand="0" w:firstRowFirstColumn="0" w:firstRowLastColumn="0" w:lastRowFirstColumn="0" w:lastRowLastColumn="0"/>
               <w:rPr>
                 <w:rFonts w:ascii="Calibri" w:hAnsi="Calibri"/>
               </w:rPr>
@@ -2777,7 +2735,7 @@
       <w:tr>
         <w:tc>
           <w:tcPr>
-            <w:cnfStyle w:val="001000000000"/>
+            <w:cnfStyle w:val="001000000000" w:firstRow="0" w:lastRow="0" w:firstColumn="1" w:lastColumn="0" w:oddVBand="0" w:evenVBand="0" w:oddHBand="0" w:evenHBand="0" w:firstRowFirstColumn="0" w:firstRowLastColumn="0" w:lastRowFirstColumn="0" w:lastRowLastColumn="0"/>
             <w:tcW w:w="2093" w:type="dxa"/>
           </w:tcPr>
           <w:p>
@@ -2802,7 +2760,7 @@
           <w:p>
             <w:pPr>
               <w:jc w:val="center"/>
-              <w:cnfStyle w:val="000000000000"/>
+              <w:cnfStyle w:val="000000000000" w:firstRow="0" w:lastRow="0" w:firstColumn="0" w:lastColumn="0" w:oddVBand="0" w:evenVBand="0" w:oddHBand="0" w:evenHBand="0" w:firstRowFirstColumn="0" w:firstRowLastColumn="0" w:lastRowFirstColumn="0" w:lastRowLastColumn="0"/>
               <w:rPr>
                 <w:rFonts w:ascii="Calibri" w:hAnsi="Calibri"/>
               </w:rPr>
@@ -2825,25 +2783,25 @@
           <w:p>
             <w:pPr>
               <w:jc w:val="center"/>
-              <w:cnfStyle w:val="000000000000"/>
-              <w:rPr>
-                <w:rFonts w:ascii="Calibri" w:hAnsi="Calibri"/>
-              </w:rPr>
-            </w:pPr>
-          </w:p>
-          <w:p>
-            <w:pPr>
-              <w:jc w:val="center"/>
-              <w:cnfStyle w:val="000000000000"/>
-              <w:rPr>
-                <w:rFonts w:ascii="Calibri" w:hAnsi="Calibri"/>
-              </w:rPr>
-            </w:pPr>
-          </w:p>
-          <w:p>
-            <w:pPr>
-              <w:jc w:val="center"/>
-              <w:cnfStyle w:val="000000000000"/>
+              <w:cnfStyle w:val="000000000000" w:firstRow="0" w:lastRow="0" w:firstColumn="0" w:lastColumn="0" w:oddVBand="0" w:evenVBand="0" w:oddHBand="0" w:evenHBand="0" w:firstRowFirstColumn="0" w:firstRowLastColumn="0" w:lastRowFirstColumn="0" w:lastRowLastColumn="0"/>
+              <w:rPr>
+                <w:rFonts w:ascii="Calibri" w:hAnsi="Calibri"/>
+              </w:rPr>
+            </w:pPr>
+          </w:p>
+          <w:p>
+            <w:pPr>
+              <w:jc w:val="center"/>
+              <w:cnfStyle w:val="000000000000" w:firstRow="0" w:lastRow="0" w:firstColumn="0" w:lastColumn="0" w:oddVBand="0" w:evenVBand="0" w:oddHBand="0" w:evenHBand="0" w:firstRowFirstColumn="0" w:firstRowLastColumn="0" w:lastRowFirstColumn="0" w:lastRowLastColumn="0"/>
+              <w:rPr>
+                <w:rFonts w:ascii="Calibri" w:hAnsi="Calibri"/>
+              </w:rPr>
+            </w:pPr>
+          </w:p>
+          <w:p>
+            <w:pPr>
+              <w:jc w:val="center"/>
+              <w:cnfStyle w:val="000000000000" w:firstRow="0" w:lastRow="0" w:firstColumn="0" w:lastColumn="0" w:oddVBand="0" w:evenVBand="0" w:oddHBand="0" w:evenHBand="0" w:firstRowFirstColumn="0" w:firstRowLastColumn="0" w:lastRowFirstColumn="0" w:lastRowLastColumn="0"/>
               <w:rPr>
                 <w:rFonts w:ascii="Calibri" w:hAnsi="Calibri"/>
               </w:rPr>
@@ -2858,16 +2816,16 @@
           <w:p>
             <w:pPr>
               <w:jc w:val="center"/>
-              <w:cnfStyle w:val="000000000000"/>
-              <w:rPr>
-                <w:rFonts w:ascii="Calibri" w:hAnsi="Calibri"/>
-              </w:rPr>
-            </w:pPr>
-          </w:p>
-          <w:p>
-            <w:pPr>
-              <w:jc w:val="center"/>
-              <w:cnfStyle w:val="000000000000"/>
+              <w:cnfStyle w:val="000000000000" w:firstRow="0" w:lastRow="0" w:firstColumn="0" w:lastColumn="0" w:oddVBand="0" w:evenVBand="0" w:oddHBand="0" w:evenHBand="0" w:firstRowFirstColumn="0" w:firstRowLastColumn="0" w:lastRowFirstColumn="0" w:lastRowLastColumn="0"/>
+              <w:rPr>
+                <w:rFonts w:ascii="Calibri" w:hAnsi="Calibri"/>
+              </w:rPr>
+            </w:pPr>
+          </w:p>
+          <w:p>
+            <w:pPr>
+              <w:jc w:val="center"/>
+              <w:cnfStyle w:val="000000000000" w:firstRow="0" w:lastRow="0" w:firstColumn="0" w:lastColumn="0" w:oddVBand="0" w:evenVBand="0" w:oddHBand="0" w:evenHBand="0" w:firstRowFirstColumn="0" w:firstRowLastColumn="0" w:lastRowFirstColumn="0" w:lastRowLastColumn="0"/>
               <w:rPr>
                 <w:rFonts w:ascii="Calibri" w:hAnsi="Calibri"/>
               </w:rPr>
@@ -2901,7 +2859,7 @@
           <w:p>
             <w:pPr>
               <w:jc w:val="center"/>
-              <w:cnfStyle w:val="000000000000"/>
+              <w:cnfStyle w:val="000000000000" w:firstRow="0" w:lastRow="0" w:firstColumn="0" w:lastColumn="0" w:oddVBand="0" w:evenVBand="0" w:oddHBand="0" w:evenHBand="0" w:firstRowFirstColumn="0" w:firstRowLastColumn="0" w:lastRowFirstColumn="0" w:lastRowLastColumn="0"/>
               <w:rPr>
                 <w:rFonts w:ascii="Calibri" w:hAnsi="Calibri"/>
               </w:rPr>
@@ -2924,25 +2882,25 @@
           <w:p>
             <w:pPr>
               <w:jc w:val="center"/>
-              <w:cnfStyle w:val="000000000000"/>
-              <w:rPr>
-                <w:rFonts w:ascii="Calibri" w:hAnsi="Calibri"/>
-              </w:rPr>
-            </w:pPr>
-          </w:p>
-          <w:p>
-            <w:pPr>
-              <w:jc w:val="center"/>
-              <w:cnfStyle w:val="000000000000"/>
-              <w:rPr>
-                <w:rFonts w:ascii="Calibri" w:hAnsi="Calibri"/>
-              </w:rPr>
-            </w:pPr>
-          </w:p>
-          <w:p>
-            <w:pPr>
-              <w:jc w:val="center"/>
-              <w:cnfStyle w:val="000000000000"/>
+              <w:cnfStyle w:val="000000000000" w:firstRow="0" w:lastRow="0" w:firstColumn="0" w:lastColumn="0" w:oddVBand="0" w:evenVBand="0" w:oddHBand="0" w:evenHBand="0" w:firstRowFirstColumn="0" w:firstRowLastColumn="0" w:lastRowFirstColumn="0" w:lastRowLastColumn="0"/>
+              <w:rPr>
+                <w:rFonts w:ascii="Calibri" w:hAnsi="Calibri"/>
+              </w:rPr>
+            </w:pPr>
+          </w:p>
+          <w:p>
+            <w:pPr>
+              <w:jc w:val="center"/>
+              <w:cnfStyle w:val="000000000000" w:firstRow="0" w:lastRow="0" w:firstColumn="0" w:lastColumn="0" w:oddVBand="0" w:evenVBand="0" w:oddHBand="0" w:evenHBand="0" w:firstRowFirstColumn="0" w:firstRowLastColumn="0" w:lastRowFirstColumn="0" w:lastRowLastColumn="0"/>
+              <w:rPr>
+                <w:rFonts w:ascii="Calibri" w:hAnsi="Calibri"/>
+              </w:rPr>
+            </w:pPr>
+          </w:p>
+          <w:p>
+            <w:pPr>
+              <w:jc w:val="center"/>
+              <w:cnfStyle w:val="000000000000" w:firstRow="0" w:lastRow="0" w:firstColumn="0" w:lastColumn="0" w:oddVBand="0" w:evenVBand="0" w:oddHBand="0" w:evenHBand="0" w:firstRowFirstColumn="0" w:firstRowLastColumn="0" w:lastRowFirstColumn="0" w:lastRowLastColumn="0"/>
               <w:rPr>
                 <w:rFonts w:ascii="Calibri" w:hAnsi="Calibri"/>
               </w:rPr>
@@ -2965,16 +2923,16 @@
           <w:p>
             <w:pPr>
               <w:jc w:val="center"/>
-              <w:cnfStyle w:val="000000000000"/>
-              <w:rPr>
-                <w:rFonts w:ascii="Calibri" w:hAnsi="Calibri"/>
-              </w:rPr>
-            </w:pPr>
-          </w:p>
-          <w:p>
-            <w:pPr>
-              <w:jc w:val="center"/>
-              <w:cnfStyle w:val="000000000000"/>
+              <w:cnfStyle w:val="000000000000" w:firstRow="0" w:lastRow="0" w:firstColumn="0" w:lastColumn="0" w:oddVBand="0" w:evenVBand="0" w:oddHBand="0" w:evenHBand="0" w:firstRowFirstColumn="0" w:firstRowLastColumn="0" w:lastRowFirstColumn="0" w:lastRowLastColumn="0"/>
+              <w:rPr>
+                <w:rFonts w:ascii="Calibri" w:hAnsi="Calibri"/>
+              </w:rPr>
+            </w:pPr>
+          </w:p>
+          <w:p>
+            <w:pPr>
+              <w:jc w:val="center"/>
+              <w:cnfStyle w:val="000000000000" w:firstRow="0" w:lastRow="0" w:firstColumn="0" w:lastColumn="0" w:oddVBand="0" w:evenVBand="0" w:oddHBand="0" w:evenHBand="0" w:firstRowFirstColumn="0" w:firstRowLastColumn="0" w:lastRowFirstColumn="0" w:lastRowLastColumn="0"/>
               <w:rPr>
                 <w:rFonts w:ascii="Calibri" w:hAnsi="Calibri"/>
               </w:rPr>
@@ -3001,7 +2959,7 @@
           </w:tcPr>
           <w:p>
             <w:pPr>
-              <w:cnfStyle w:val="000000000000"/>
+              <w:cnfStyle w:val="000000000000" w:firstRow="0" w:lastRow="0" w:firstColumn="0" w:lastColumn="0" w:oddVBand="0" w:evenVBand="0" w:oddHBand="0" w:evenHBand="0" w:firstRowFirstColumn="0" w:firstRowLastColumn="0" w:lastRowFirstColumn="0" w:lastRowLastColumn="0"/>
               <w:rPr>
                 <w:rFonts w:ascii="Calibri" w:hAnsi="Calibri"/>
               </w:rPr>
@@ -3015,7 +2973,7 @@
           </w:p>
           <w:p>
             <w:pPr>
-              <w:cnfStyle w:val="000000000000"/>
+              <w:cnfStyle w:val="000000000000" w:firstRow="0" w:lastRow="0" w:firstColumn="0" w:lastColumn="0" w:oddVBand="0" w:evenVBand="0" w:oddHBand="0" w:evenHBand="0" w:firstRowFirstColumn="0" w:firstRowLastColumn="0" w:lastRowFirstColumn="0" w:lastRowLastColumn="0"/>
               <w:rPr>
                 <w:rFonts w:ascii="Calibri" w:hAnsi="Calibri"/>
               </w:rPr>
@@ -3029,7 +2987,7 @@
           </w:p>
           <w:p>
             <w:pPr>
-              <w:cnfStyle w:val="000000000000"/>
+              <w:cnfStyle w:val="000000000000" w:firstRow="0" w:lastRow="0" w:firstColumn="0" w:lastColumn="0" w:oddVBand="0" w:evenVBand="0" w:oddHBand="0" w:evenHBand="0" w:firstRowFirstColumn="0" w:firstRowLastColumn="0" w:lastRowFirstColumn="0" w:lastRowLastColumn="0"/>
               <w:rPr>
                 <w:rFonts w:ascii="Calibri" w:hAnsi="Calibri"/>
               </w:rPr>
@@ -3043,7 +3001,7 @@
           </w:p>
           <w:p>
             <w:pPr>
-              <w:cnfStyle w:val="000000000000"/>
+              <w:cnfStyle w:val="000000000000" w:firstRow="0" w:lastRow="0" w:firstColumn="0" w:lastColumn="0" w:oddVBand="0" w:evenVBand="0" w:oddHBand="0" w:evenHBand="0" w:firstRowFirstColumn="0" w:firstRowLastColumn="0" w:lastRowFirstColumn="0" w:lastRowLastColumn="0"/>
               <w:rPr>
                 <w:rFonts w:ascii="Calibri" w:hAnsi="Calibri"/>
               </w:rPr>
@@ -3059,11 +3017,11 @@
       </w:tr>
       <w:tr>
         <w:trPr>
-          <w:cnfStyle w:val="000000100000"/>
+          <w:cnfStyle w:val="000000100000" w:firstRow="0" w:lastRow="0" w:firstColumn="0" w:lastColumn="0" w:oddVBand="0" w:evenVBand="0" w:oddHBand="1" w:evenHBand="0" w:firstRowFirstColumn="0" w:firstRowLastColumn="0" w:lastRowFirstColumn="0" w:lastRowLastColumn="0"/>
         </w:trPr>
         <w:tc>
           <w:tcPr>
-            <w:cnfStyle w:val="001000000000"/>
+            <w:cnfStyle w:val="001000000000" w:firstRow="0" w:lastRow="0" w:firstColumn="1" w:lastColumn="0" w:oddVBand="0" w:evenVBand="0" w:oddHBand="0" w:evenHBand="0" w:firstRowFirstColumn="0" w:firstRowLastColumn="0" w:lastRowFirstColumn="0" w:lastRowLastColumn="0"/>
             <w:tcW w:w="2093" w:type="dxa"/>
           </w:tcPr>
           <w:p>
@@ -3088,7 +3046,7 @@
           <w:p>
             <w:pPr>
               <w:jc w:val="center"/>
-              <w:cnfStyle w:val="000000100000"/>
+              <w:cnfStyle w:val="000000100000" w:firstRow="0" w:lastRow="0" w:firstColumn="0" w:lastColumn="0" w:oddVBand="0" w:evenVBand="0" w:oddHBand="1" w:evenHBand="0" w:firstRowFirstColumn="0" w:firstRowLastColumn="0" w:lastRowFirstColumn="0" w:lastRowLastColumn="0"/>
               <w:rPr>
                 <w:rFonts w:ascii="Calibri" w:hAnsi="Calibri"/>
               </w:rPr>
@@ -3116,7 +3074,7 @@
           <w:p>
             <w:pPr>
               <w:jc w:val="center"/>
-              <w:cnfStyle w:val="000000100000"/>
+              <w:cnfStyle w:val="000000100000" w:firstRow="0" w:lastRow="0" w:firstColumn="0" w:lastColumn="0" w:oddVBand="0" w:evenVBand="0" w:oddHBand="1" w:evenHBand="0" w:firstRowFirstColumn="0" w:firstRowLastColumn="0" w:lastRowFirstColumn="0" w:lastRowLastColumn="0"/>
               <w:rPr>
                 <w:rFonts w:ascii="Calibri" w:hAnsi="Calibri"/>
               </w:rPr>
@@ -3143,7 +3101,7 @@
           </w:tcPr>
           <w:p>
             <w:pPr>
-              <w:cnfStyle w:val="000000100000"/>
+              <w:cnfStyle w:val="000000100000" w:firstRow="0" w:lastRow="0" w:firstColumn="0" w:lastColumn="0" w:oddVBand="0" w:evenVBand="0" w:oddHBand="1" w:evenHBand="0" w:firstRowFirstColumn="0" w:firstRowLastColumn="0" w:lastRowFirstColumn="0" w:lastRowLastColumn="0"/>
               <w:rPr>
                 <w:rFonts w:ascii="Calibri" w:hAnsi="Calibri"/>
               </w:rPr>
@@ -3157,7 +3115,7 @@
           </w:p>
           <w:p>
             <w:pPr>
-              <w:cnfStyle w:val="000000100000"/>
+              <w:cnfStyle w:val="000000100000" w:firstRow="0" w:lastRow="0" w:firstColumn="0" w:lastColumn="0" w:oddVBand="0" w:evenVBand="0" w:oddHBand="1" w:evenHBand="0" w:firstRowFirstColumn="0" w:firstRowLastColumn="0" w:lastRowFirstColumn="0" w:lastRowLastColumn="0"/>
               <w:rPr>
                 <w:rFonts w:ascii="Calibri" w:hAnsi="Calibri"/>
               </w:rPr>
@@ -3174,7 +3132,7 @@
       <w:tr>
         <w:tc>
           <w:tcPr>
-            <w:cnfStyle w:val="001000000000"/>
+            <w:cnfStyle w:val="001000000000" w:firstRow="0" w:lastRow="0" w:firstColumn="1" w:lastColumn="0" w:oddVBand="0" w:evenVBand="0" w:oddHBand="0" w:evenHBand="0" w:firstRowFirstColumn="0" w:firstRowLastColumn="0" w:lastRowFirstColumn="0" w:lastRowLastColumn="0"/>
             <w:tcW w:w="2093" w:type="dxa"/>
           </w:tcPr>
           <w:p>
@@ -3199,7 +3157,7 @@
           <w:p>
             <w:pPr>
               <w:jc w:val="center"/>
-              <w:cnfStyle w:val="000000000000"/>
+              <w:cnfStyle w:val="000000000000" w:firstRow="0" w:lastRow="0" w:firstColumn="0" w:lastColumn="0" w:oddVBand="0" w:evenVBand="0" w:oddHBand="0" w:evenHBand="0" w:firstRowFirstColumn="0" w:firstRowLastColumn="0" w:lastRowFirstColumn="0" w:lastRowLastColumn="0"/>
               <w:rPr>
                 <w:rFonts w:ascii="Calibri" w:hAnsi="Calibri"/>
               </w:rPr>
@@ -3236,7 +3194,7 @@
           <w:p>
             <w:pPr>
               <w:jc w:val="center"/>
-              <w:cnfStyle w:val="000000000000"/>
+              <w:cnfStyle w:val="000000000000" w:firstRow="0" w:lastRow="0" w:firstColumn="0" w:lastColumn="0" w:oddVBand="0" w:evenVBand="0" w:oddHBand="0" w:evenHBand="0" w:firstRowFirstColumn="0" w:firstRowLastColumn="0" w:lastRowFirstColumn="0" w:lastRowLastColumn="0"/>
               <w:rPr>
                 <w:rFonts w:ascii="Calibri" w:hAnsi="Calibri"/>
                 <w:sz w:val="22"/>
@@ -3253,7 +3211,7 @@
           <w:p>
             <w:pPr>
               <w:jc w:val="center"/>
-              <w:cnfStyle w:val="000000000000"/>
+              <w:cnfStyle w:val="000000000000" w:firstRow="0" w:lastRow="0" w:firstColumn="0" w:lastColumn="0" w:oddVBand="0" w:evenVBand="0" w:oddHBand="0" w:evenHBand="0" w:firstRowFirstColumn="0" w:firstRowLastColumn="0" w:lastRowFirstColumn="0" w:lastRowLastColumn="0"/>
               <w:rPr>
                 <w:rFonts w:ascii="Calibri" w:hAnsi="Calibri"/>
                 <w:sz w:val="22"/>
@@ -3270,7 +3228,7 @@
           <w:p>
             <w:pPr>
               <w:jc w:val="center"/>
-              <w:cnfStyle w:val="000000000000"/>
+              <w:cnfStyle w:val="000000000000" w:firstRow="0" w:lastRow="0" w:firstColumn="0" w:lastColumn="0" w:oddVBand="0" w:evenVBand="0" w:oddHBand="0" w:evenHBand="0" w:firstRowFirstColumn="0" w:firstRowLastColumn="0" w:lastRowFirstColumn="0" w:lastRowLastColumn="0"/>
               <w:rPr>
                 <w:rFonts w:ascii="Calibri" w:hAnsi="Calibri"/>
                 <w:sz w:val="22"/>
@@ -3296,7 +3254,7 @@
           <w:p>
             <w:pPr>
               <w:jc w:val="center"/>
-              <w:cnfStyle w:val="000000000000"/>
+              <w:cnfStyle w:val="000000000000" w:firstRow="0" w:lastRow="0" w:firstColumn="0" w:lastColumn="0" w:oddVBand="0" w:evenVBand="0" w:oddHBand="0" w:evenHBand="0" w:firstRowFirstColumn="0" w:firstRowLastColumn="0" w:lastRowFirstColumn="0" w:lastRowLastColumn="0"/>
               <w:rPr>
                 <w:rFonts w:ascii="Calibri" w:hAnsi="Calibri"/>
               </w:rPr>
@@ -3311,7 +3269,7 @@
           <w:p>
             <w:pPr>
               <w:jc w:val="center"/>
-              <w:cnfStyle w:val="000000000000"/>
+              <w:cnfStyle w:val="000000000000" w:firstRow="0" w:lastRow="0" w:firstColumn="0" w:lastColumn="0" w:oddVBand="0" w:evenVBand="0" w:oddHBand="0" w:evenHBand="0" w:firstRowFirstColumn="0" w:firstRowLastColumn="0" w:lastRowFirstColumn="0" w:lastRowLastColumn="0"/>
               <w:rPr>
                 <w:rFonts w:ascii="Calibri" w:hAnsi="Calibri"/>
               </w:rPr>
@@ -3345,7 +3303,7 @@
           <w:p>
             <w:pPr>
               <w:jc w:val="center"/>
-              <w:cnfStyle w:val="000000000000"/>
+              <w:cnfStyle w:val="000000000000" w:firstRow="0" w:lastRow="0" w:firstColumn="0" w:lastColumn="0" w:oddVBand="0" w:evenVBand="0" w:oddHBand="0" w:evenHBand="0" w:firstRowFirstColumn="0" w:firstRowLastColumn="0" w:lastRowFirstColumn="0" w:lastRowLastColumn="0"/>
               <w:rPr>
                 <w:rFonts w:ascii="Calibri" w:hAnsi="Calibri"/>
               </w:rPr>
@@ -3368,25 +3326,25 @@
           <w:p>
             <w:pPr>
               <w:jc w:val="center"/>
-              <w:cnfStyle w:val="000000000000"/>
-              <w:rPr>
-                <w:rFonts w:ascii="Calibri" w:hAnsi="Calibri"/>
-              </w:rPr>
-            </w:pPr>
-          </w:p>
-          <w:p>
-            <w:pPr>
-              <w:jc w:val="center"/>
-              <w:cnfStyle w:val="000000000000"/>
-              <w:rPr>
-                <w:rFonts w:ascii="Calibri" w:hAnsi="Calibri"/>
-              </w:rPr>
-            </w:pPr>
-          </w:p>
-          <w:p>
-            <w:pPr>
-              <w:jc w:val="center"/>
-              <w:cnfStyle w:val="000000000000"/>
+              <w:cnfStyle w:val="000000000000" w:firstRow="0" w:lastRow="0" w:firstColumn="0" w:lastColumn="0" w:oddVBand="0" w:evenVBand="0" w:oddHBand="0" w:evenHBand="0" w:firstRowFirstColumn="0" w:firstRowLastColumn="0" w:lastRowFirstColumn="0" w:lastRowLastColumn="0"/>
+              <w:rPr>
+                <w:rFonts w:ascii="Calibri" w:hAnsi="Calibri"/>
+              </w:rPr>
+            </w:pPr>
+          </w:p>
+          <w:p>
+            <w:pPr>
+              <w:jc w:val="center"/>
+              <w:cnfStyle w:val="000000000000" w:firstRow="0" w:lastRow="0" w:firstColumn="0" w:lastColumn="0" w:oddVBand="0" w:evenVBand="0" w:oddHBand="0" w:evenHBand="0" w:firstRowFirstColumn="0" w:firstRowLastColumn="0" w:lastRowFirstColumn="0" w:lastRowLastColumn="0"/>
+              <w:rPr>
+                <w:rFonts w:ascii="Calibri" w:hAnsi="Calibri"/>
+              </w:rPr>
+            </w:pPr>
+          </w:p>
+          <w:p>
+            <w:pPr>
+              <w:jc w:val="center"/>
+              <w:cnfStyle w:val="000000000000" w:firstRow="0" w:lastRow="0" w:firstColumn="0" w:lastColumn="0" w:oddVBand="0" w:evenVBand="0" w:oddHBand="0" w:evenHBand="0" w:firstRowFirstColumn="0" w:firstRowLastColumn="0" w:lastRowFirstColumn="0" w:lastRowLastColumn="0"/>
               <w:rPr>
                 <w:rFonts w:ascii="Calibri" w:hAnsi="Calibri"/>
                 <w:sz w:val="22"/>
@@ -3419,7 +3377,7 @@
           <w:p>
             <w:pPr>
               <w:jc w:val="center"/>
-              <w:cnfStyle w:val="000000000000"/>
+              <w:cnfStyle w:val="000000000000" w:firstRow="0" w:lastRow="0" w:firstColumn="0" w:lastColumn="0" w:oddVBand="0" w:evenVBand="0" w:oddHBand="0" w:evenHBand="0" w:firstRowFirstColumn="0" w:firstRowLastColumn="0" w:lastRowFirstColumn="0" w:lastRowLastColumn="0"/>
               <w:rPr>
                 <w:rFonts w:ascii="Calibri" w:hAnsi="Calibri"/>
                 <w:sz w:val="22"/>
@@ -3452,7 +3410,7 @@
           <w:p>
             <w:pPr>
               <w:jc w:val="center"/>
-              <w:cnfStyle w:val="000000000000"/>
+              <w:cnfStyle w:val="000000000000" w:firstRow="0" w:lastRow="0" w:firstColumn="0" w:lastColumn="0" w:oddVBand="0" w:evenVBand="0" w:oddHBand="0" w:evenHBand="0" w:firstRowFirstColumn="0" w:firstRowLastColumn="0" w:lastRowFirstColumn="0" w:lastRowLastColumn="0"/>
               <w:rPr>
                 <w:rFonts w:ascii="Calibri" w:hAnsi="Calibri"/>
               </w:rPr>
@@ -3467,7 +3425,7 @@
           <w:p>
             <w:pPr>
               <w:jc w:val="center"/>
-              <w:cnfStyle w:val="000000000000"/>
+              <w:cnfStyle w:val="000000000000" w:firstRow="0" w:lastRow="0" w:firstColumn="0" w:lastColumn="0" w:oddVBand="0" w:evenVBand="0" w:oddHBand="0" w:evenHBand="0" w:firstRowFirstColumn="0" w:firstRowLastColumn="0" w:lastRowFirstColumn="0" w:lastRowLastColumn="0"/>
               <w:rPr>
                 <w:rFonts w:ascii="Calibri" w:hAnsi="Calibri"/>
               </w:rPr>
@@ -3494,7 +3452,7 @@
           </w:tcPr>
           <w:p>
             <w:pPr>
-              <w:cnfStyle w:val="000000000000"/>
+              <w:cnfStyle w:val="000000000000" w:firstRow="0" w:lastRow="0" w:firstColumn="0" w:lastColumn="0" w:oddVBand="0" w:evenVBand="0" w:oddHBand="0" w:evenHBand="0" w:firstRowFirstColumn="0" w:firstRowLastColumn="0" w:lastRowFirstColumn="0" w:lastRowLastColumn="0"/>
               <w:rPr>
                 <w:rFonts w:ascii="Calibri" w:hAnsi="Calibri"/>
               </w:rPr>
@@ -3508,7 +3466,7 @@
           </w:p>
           <w:p>
             <w:pPr>
-              <w:cnfStyle w:val="000000000000"/>
+              <w:cnfStyle w:val="000000000000" w:firstRow="0" w:lastRow="0" w:firstColumn="0" w:lastColumn="0" w:oddVBand="0" w:evenVBand="0" w:oddHBand="0" w:evenHBand="0" w:firstRowFirstColumn="0" w:firstRowLastColumn="0" w:lastRowFirstColumn="0" w:lastRowLastColumn="0"/>
               <w:rPr>
                 <w:rFonts w:ascii="Calibri" w:hAnsi="Calibri"/>
               </w:rPr>
@@ -3522,7 +3480,7 @@
           </w:p>
           <w:p>
             <w:pPr>
-              <w:cnfStyle w:val="000000000000"/>
+              <w:cnfStyle w:val="000000000000" w:firstRow="0" w:lastRow="0" w:firstColumn="0" w:lastColumn="0" w:oddVBand="0" w:evenVBand="0" w:oddHBand="0" w:evenHBand="0" w:firstRowFirstColumn="0" w:firstRowLastColumn="0" w:lastRowFirstColumn="0" w:lastRowLastColumn="0"/>
               <w:rPr>
                 <w:rFonts w:ascii="Calibri" w:hAnsi="Calibri"/>
                 <w:sz w:val="22"/>
@@ -3554,7 +3512,7 @@
           </w:p>
           <w:p>
             <w:pPr>
-              <w:cnfStyle w:val="000000000000"/>
+              <w:cnfStyle w:val="000000000000" w:firstRow="0" w:lastRow="0" w:firstColumn="0" w:lastColumn="0" w:oddVBand="0" w:evenVBand="0" w:oddHBand="0" w:evenHBand="0" w:firstRowFirstColumn="0" w:firstRowLastColumn="0" w:lastRowFirstColumn="0" w:lastRowLastColumn="0"/>
               <w:rPr>
                 <w:rFonts w:ascii="Calibri" w:hAnsi="Calibri"/>
                 <w:sz w:val="22"/>
@@ -3563,7 +3521,7 @@
           </w:p>
           <w:p>
             <w:pPr>
-              <w:cnfStyle w:val="000000000000"/>
+              <w:cnfStyle w:val="000000000000" w:firstRow="0" w:lastRow="0" w:firstColumn="0" w:lastColumn="0" w:oddVBand="0" w:evenVBand="0" w:oddHBand="0" w:evenHBand="0" w:firstRowFirstColumn="0" w:firstRowLastColumn="0" w:lastRowFirstColumn="0" w:lastRowLastColumn="0"/>
               <w:rPr>
                 <w:rFonts w:ascii="Calibri" w:hAnsi="Calibri"/>
               </w:rPr>
@@ -3577,7 +3535,7 @@
           </w:p>
           <w:p>
             <w:pPr>
-              <w:cnfStyle w:val="000000000000"/>
+              <w:cnfStyle w:val="000000000000" w:firstRow="0" w:lastRow="0" w:firstColumn="0" w:lastColumn="0" w:oddVBand="0" w:evenVBand="0" w:oddHBand="0" w:evenHBand="0" w:firstRowFirstColumn="0" w:firstRowLastColumn="0" w:lastRowFirstColumn="0" w:lastRowLastColumn="0"/>
               <w:rPr>
                 <w:rFonts w:ascii="Calibri" w:hAnsi="Calibri"/>
               </w:rPr>
@@ -3593,11 +3551,11 @@
       </w:tr>
       <w:tr>
         <w:trPr>
-          <w:cnfStyle w:val="000000100000"/>
+          <w:cnfStyle w:val="000000100000" w:firstRow="0" w:lastRow="0" w:firstColumn="0" w:lastColumn="0" w:oddVBand="0" w:evenVBand="0" w:oddHBand="1" w:evenHBand="0" w:firstRowFirstColumn="0" w:firstRowLastColumn="0" w:lastRowFirstColumn="0" w:lastRowLastColumn="0"/>
         </w:trPr>
         <w:tc>
           <w:tcPr>
-            <w:cnfStyle w:val="001000000000"/>
+            <w:cnfStyle w:val="001000000000" w:firstRow="0" w:lastRow="0" w:firstColumn="1" w:lastColumn="0" w:oddVBand="0" w:evenVBand="0" w:oddHBand="0" w:evenHBand="0" w:firstRowFirstColumn="0" w:firstRowLastColumn="0" w:lastRowFirstColumn="0" w:lastRowLastColumn="0"/>
             <w:tcW w:w="2093" w:type="dxa"/>
           </w:tcPr>
           <w:p>
@@ -3622,7 +3580,7 @@
           <w:p>
             <w:pPr>
               <w:jc w:val="center"/>
-              <w:cnfStyle w:val="000000100000"/>
+              <w:cnfStyle w:val="000000100000" w:firstRow="0" w:lastRow="0" w:firstColumn="0" w:lastColumn="0" w:oddVBand="0" w:evenVBand="0" w:oddHBand="1" w:evenHBand="0" w:firstRowFirstColumn="0" w:firstRowLastColumn="0" w:lastRowFirstColumn="0" w:lastRowLastColumn="0"/>
               <w:rPr>
                 <w:rFonts w:ascii="Calibri" w:hAnsi="Calibri"/>
               </w:rPr>
@@ -3659,7 +3617,7 @@
           <w:p>
             <w:pPr>
               <w:jc w:val="center"/>
-              <w:cnfStyle w:val="000000100000"/>
+              <w:cnfStyle w:val="000000100000" w:firstRow="0" w:lastRow="0" w:firstColumn="0" w:lastColumn="0" w:oddVBand="0" w:evenVBand="0" w:oddHBand="1" w:evenHBand="0" w:firstRowFirstColumn="0" w:firstRowLastColumn="0" w:lastRowFirstColumn="0" w:lastRowLastColumn="0"/>
               <w:rPr>
                 <w:rFonts w:ascii="Calibri" w:hAnsi="Calibri"/>
                 <w:sz w:val="22"/>
@@ -3676,7 +3634,7 @@
           <w:p>
             <w:pPr>
               <w:jc w:val="center"/>
-              <w:cnfStyle w:val="000000100000"/>
+              <w:cnfStyle w:val="000000100000" w:firstRow="0" w:lastRow="0" w:firstColumn="0" w:lastColumn="0" w:oddVBand="0" w:evenVBand="0" w:oddHBand="1" w:evenHBand="0" w:firstRowFirstColumn="0" w:firstRowLastColumn="0" w:lastRowFirstColumn="0" w:lastRowLastColumn="0"/>
               <w:rPr>
                 <w:rFonts w:ascii="Calibri" w:hAnsi="Calibri"/>
                 <w:sz w:val="22"/>
@@ -3693,7 +3651,7 @@
           <w:p>
             <w:pPr>
               <w:jc w:val="center"/>
-              <w:cnfStyle w:val="000000100000"/>
+              <w:cnfStyle w:val="000000100000" w:firstRow="0" w:lastRow="0" w:firstColumn="0" w:lastColumn="0" w:oddVBand="0" w:evenVBand="0" w:oddHBand="1" w:evenHBand="0" w:firstRowFirstColumn="0" w:firstRowLastColumn="0" w:lastRowFirstColumn="0" w:lastRowLastColumn="0"/>
               <w:rPr>
                 <w:rFonts w:ascii="Calibri" w:hAnsi="Calibri"/>
                 <w:sz w:val="22"/>
@@ -3719,7 +3677,40 @@
           <w:p>
             <w:pPr>
               <w:jc w:val="center"/>
-              <w:cnfStyle w:val="000000100000"/>
+              <w:cnfStyle w:val="000000100000" w:firstRow="0" w:lastRow="0" w:firstColumn="0" w:lastColumn="0" w:oddVBand="0" w:evenVBand="0" w:oddHBand="1" w:evenHBand="0" w:firstRowFirstColumn="0" w:firstRowLastColumn="0" w:lastRowFirstColumn="0" w:lastRowLastColumn="0"/>
+              <w:rPr>
+                <w:rFonts w:ascii="Calibri" w:hAnsi="Calibri"/>
+              </w:rPr>
+            </w:pPr>
+            <w:r>
+              <w:rPr>
+                <w:rFonts w:ascii="Calibri" w:hAnsi="Calibri"/>
+              </w:rPr>
+              <w:t>Terminer-input-motif</w:t>
+            </w:r>
+          </w:p>
+          <w:p>
+            <w:pPr>
+              <w:jc w:val="center"/>
+              <w:cnfStyle w:val="000000100000" w:firstRow="0" w:lastRow="0" w:firstColumn="0" w:lastColumn="0" w:oddVBand="0" w:evenVBand="0" w:oddHBand="1" w:evenHBand="0" w:firstRowFirstColumn="0" w:firstRowLastColumn="0" w:lastRowFirstColumn="0" w:lastRowLastColumn="0"/>
+              <w:rPr>
+                <w:rFonts w:ascii="Calibri" w:hAnsi="Calibri"/>
+              </w:rPr>
+            </w:pPr>
+          </w:p>
+          <w:p>
+            <w:pPr>
+              <w:jc w:val="center"/>
+              <w:cnfStyle w:val="000000100000" w:firstRow="0" w:lastRow="0" w:firstColumn="0" w:lastColumn="0" w:oddVBand="0" w:evenVBand="0" w:oddHBand="1" w:evenHBand="0" w:firstRowFirstColumn="0" w:firstRowLastColumn="0" w:lastRowFirstColumn="0" w:lastRowLastColumn="0"/>
+              <w:rPr>
+                <w:rFonts w:ascii="Calibri" w:hAnsi="Calibri"/>
+              </w:rPr>
+            </w:pPr>
+          </w:p>
+          <w:p>
+            <w:pPr>
+              <w:jc w:val="center"/>
+              <w:cnfStyle w:val="000000100000" w:firstRow="0" w:lastRow="0" w:firstColumn="0" w:lastColumn="0" w:oddVBand="0" w:evenVBand="0" w:oddHBand="1" w:evenHBand="0" w:firstRowFirstColumn="0" w:firstRowLastColumn="0" w:lastRowFirstColumn="0" w:lastRowLastColumn="0"/>
               <w:rPr>
                 <w:rFonts w:ascii="Calibri" w:hAnsi="Calibri"/>
               </w:rPr>
@@ -3730,57 +3721,6 @@
               </w:rPr>
               <w:t>Terminer-</w:t>
             </w:r>
-            <w:r>
-              <w:rPr>
-                <w:rFonts w:ascii="Calibri" w:hAnsi="Calibri"/>
-              </w:rPr>
-              <w:t>input</w:t>
-            </w:r>
-            <w:r>
-              <w:rPr>
-                <w:rFonts w:ascii="Calibri" w:hAnsi="Calibri"/>
-              </w:rPr>
-              <w:t>-</w:t>
-            </w:r>
-            <w:r>
-              <w:rPr>
-                <w:rFonts w:ascii="Calibri" w:hAnsi="Calibri"/>
-              </w:rPr>
-              <w:t>motif</w:t>
-            </w:r>
-          </w:p>
-          <w:p>
-            <w:pPr>
-              <w:jc w:val="center"/>
-              <w:cnfStyle w:val="000000100000"/>
-              <w:rPr>
-                <w:rFonts w:ascii="Calibri" w:hAnsi="Calibri"/>
-              </w:rPr>
-            </w:pPr>
-          </w:p>
-          <w:p>
-            <w:pPr>
-              <w:jc w:val="center"/>
-              <w:cnfStyle w:val="000000100000"/>
-              <w:rPr>
-                <w:rFonts w:ascii="Calibri" w:hAnsi="Calibri"/>
-              </w:rPr>
-            </w:pPr>
-          </w:p>
-          <w:p>
-            <w:pPr>
-              <w:jc w:val="center"/>
-              <w:cnfStyle w:val="000000100000"/>
-              <w:rPr>
-                <w:rFonts w:ascii="Calibri" w:hAnsi="Calibri"/>
-              </w:rPr>
-            </w:pPr>
-            <w:r>
-              <w:rPr>
-                <w:rFonts w:ascii="Calibri" w:hAnsi="Calibri"/>
-              </w:rPr>
-              <w:t>Terminer-</w:t>
-            </w:r>
             <w:proofErr w:type="spellStart"/>
             <w:r>
               <w:rPr>
@@ -3804,7 +3744,7 @@
           <w:p>
             <w:pPr>
               <w:jc w:val="center"/>
-              <w:cnfStyle w:val="000000100000"/>
+              <w:cnfStyle w:val="000000100000" w:firstRow="0" w:lastRow="0" w:firstColumn="0" w:lastColumn="0" w:oddVBand="0" w:evenVBand="0" w:oddHBand="1" w:evenHBand="0" w:firstRowFirstColumn="0" w:firstRowLastColumn="0" w:lastRowFirstColumn="0" w:lastRowLastColumn="0"/>
               <w:rPr>
                 <w:rFonts w:ascii="Calibri" w:hAnsi="Calibri"/>
               </w:rPr>
@@ -3827,25 +3767,25 @@
           <w:p>
             <w:pPr>
               <w:jc w:val="center"/>
-              <w:cnfStyle w:val="000000100000"/>
-              <w:rPr>
-                <w:rFonts w:ascii="Calibri" w:hAnsi="Calibri"/>
-              </w:rPr>
-            </w:pPr>
-          </w:p>
-          <w:p>
-            <w:pPr>
-              <w:jc w:val="center"/>
-              <w:cnfStyle w:val="000000100000"/>
-              <w:rPr>
-                <w:rFonts w:ascii="Calibri" w:hAnsi="Calibri"/>
-              </w:rPr>
-            </w:pPr>
-          </w:p>
-          <w:p>
-            <w:pPr>
-              <w:jc w:val="center"/>
-              <w:cnfStyle w:val="000000100000"/>
+              <w:cnfStyle w:val="000000100000" w:firstRow="0" w:lastRow="0" w:firstColumn="0" w:lastColumn="0" w:oddVBand="0" w:evenVBand="0" w:oddHBand="1" w:evenHBand="0" w:firstRowFirstColumn="0" w:firstRowLastColumn="0" w:lastRowFirstColumn="0" w:lastRowLastColumn="0"/>
+              <w:rPr>
+                <w:rFonts w:ascii="Calibri" w:hAnsi="Calibri"/>
+              </w:rPr>
+            </w:pPr>
+          </w:p>
+          <w:p>
+            <w:pPr>
+              <w:jc w:val="center"/>
+              <w:cnfStyle w:val="000000100000" w:firstRow="0" w:lastRow="0" w:firstColumn="0" w:lastColumn="0" w:oddVBand="0" w:evenVBand="0" w:oddHBand="1" w:evenHBand="0" w:firstRowFirstColumn="0" w:firstRowLastColumn="0" w:lastRowFirstColumn="0" w:lastRowLastColumn="0"/>
+              <w:rPr>
+                <w:rFonts w:ascii="Calibri" w:hAnsi="Calibri"/>
+              </w:rPr>
+            </w:pPr>
+          </w:p>
+          <w:p>
+            <w:pPr>
+              <w:jc w:val="center"/>
+              <w:cnfStyle w:val="000000100000" w:firstRow="0" w:lastRow="0" w:firstColumn="0" w:lastColumn="0" w:oddVBand="0" w:evenVBand="0" w:oddHBand="1" w:evenHBand="0" w:firstRowFirstColumn="0" w:firstRowLastColumn="0" w:lastRowFirstColumn="0" w:lastRowLastColumn="0"/>
               <w:rPr>
                 <w:rFonts w:ascii="Calibri" w:hAnsi="Calibri"/>
                 <w:sz w:val="22"/>
@@ -3878,7 +3818,7 @@
           <w:p>
             <w:pPr>
               <w:jc w:val="center"/>
-              <w:cnfStyle w:val="000000100000"/>
+              <w:cnfStyle w:val="000000100000" w:firstRow="0" w:lastRow="0" w:firstColumn="0" w:lastColumn="0" w:oddVBand="0" w:evenVBand="0" w:oddHBand="1" w:evenHBand="0" w:firstRowFirstColumn="0" w:firstRowLastColumn="0" w:lastRowFirstColumn="0" w:lastRowLastColumn="0"/>
               <w:rPr>
                 <w:rFonts w:ascii="Calibri" w:hAnsi="Calibri"/>
                 <w:sz w:val="22"/>
@@ -3911,7 +3851,7 @@
           <w:p>
             <w:pPr>
               <w:jc w:val="center"/>
-              <w:cnfStyle w:val="000000100000"/>
+              <w:cnfStyle w:val="000000100000" w:firstRow="0" w:lastRow="0" w:firstColumn="0" w:lastColumn="0" w:oddVBand="0" w:evenVBand="0" w:oddHBand="1" w:evenHBand="0" w:firstRowFirstColumn="0" w:firstRowLastColumn="0" w:lastRowFirstColumn="0" w:lastRowLastColumn="0"/>
               <w:rPr>
                 <w:rFonts w:ascii="Calibri" w:hAnsi="Calibri"/>
               </w:rPr>
@@ -3926,25 +3866,25 @@
           <w:p>
             <w:pPr>
               <w:jc w:val="center"/>
-              <w:cnfStyle w:val="000000100000"/>
-              <w:rPr>
-                <w:rFonts w:ascii="Calibri" w:hAnsi="Calibri"/>
-              </w:rPr>
-            </w:pPr>
-          </w:p>
-          <w:p>
-            <w:pPr>
-              <w:jc w:val="center"/>
-              <w:cnfStyle w:val="000000100000"/>
-              <w:rPr>
-                <w:rFonts w:ascii="Calibri" w:hAnsi="Calibri"/>
-              </w:rPr>
-            </w:pPr>
-          </w:p>
-          <w:p>
-            <w:pPr>
-              <w:jc w:val="center"/>
-              <w:cnfStyle w:val="000000100000"/>
+              <w:cnfStyle w:val="000000100000" w:firstRow="0" w:lastRow="0" w:firstColumn="0" w:lastColumn="0" w:oddVBand="0" w:evenVBand="0" w:oddHBand="1" w:evenHBand="0" w:firstRowFirstColumn="0" w:firstRowLastColumn="0" w:lastRowFirstColumn="0" w:lastRowLastColumn="0"/>
+              <w:rPr>
+                <w:rFonts w:ascii="Calibri" w:hAnsi="Calibri"/>
+              </w:rPr>
+            </w:pPr>
+          </w:p>
+          <w:p>
+            <w:pPr>
+              <w:jc w:val="center"/>
+              <w:cnfStyle w:val="000000100000" w:firstRow="0" w:lastRow="0" w:firstColumn="0" w:lastColumn="0" w:oddVBand="0" w:evenVBand="0" w:oddHBand="1" w:evenHBand="0" w:firstRowFirstColumn="0" w:firstRowLastColumn="0" w:lastRowFirstColumn="0" w:lastRowLastColumn="0"/>
+              <w:rPr>
+                <w:rFonts w:ascii="Calibri" w:hAnsi="Calibri"/>
+              </w:rPr>
+            </w:pPr>
+          </w:p>
+          <w:p>
+            <w:pPr>
+              <w:jc w:val="center"/>
+              <w:cnfStyle w:val="000000100000" w:firstRow="0" w:lastRow="0" w:firstColumn="0" w:lastColumn="0" w:oddVBand="0" w:evenVBand="0" w:oddHBand="1" w:evenHBand="0" w:firstRowFirstColumn="0" w:firstRowLastColumn="0" w:lastRowFirstColumn="0" w:lastRowLastColumn="0"/>
               <w:rPr>
                 <w:rFonts w:ascii="Calibri" w:hAnsi="Calibri"/>
               </w:rPr>
@@ -3971,7 +3911,7 @@
           </w:tcPr>
           <w:p>
             <w:pPr>
-              <w:cnfStyle w:val="000000100000"/>
+              <w:cnfStyle w:val="000000100000" w:firstRow="0" w:lastRow="0" w:firstColumn="0" w:lastColumn="0" w:oddVBand="0" w:evenVBand="0" w:oddHBand="1" w:evenHBand="0" w:firstRowFirstColumn="0" w:firstRowLastColumn="0" w:lastRowFirstColumn="0" w:lastRowLastColumn="0"/>
               <w:rPr>
                 <w:rFonts w:ascii="Calibri" w:hAnsi="Calibri"/>
               </w:rPr>
@@ -3985,7 +3925,7 @@
           </w:p>
           <w:p>
             <w:pPr>
-              <w:cnfStyle w:val="000000100000"/>
+              <w:cnfStyle w:val="000000100000" w:firstRow="0" w:lastRow="0" w:firstColumn="0" w:lastColumn="0" w:oddVBand="0" w:evenVBand="0" w:oddHBand="1" w:evenHBand="0" w:firstRowFirstColumn="0" w:firstRowLastColumn="0" w:lastRowFirstColumn="0" w:lastRowLastColumn="0"/>
               <w:rPr>
                 <w:rFonts w:ascii="Calibri" w:hAnsi="Calibri"/>
               </w:rPr>
@@ -3999,7 +3939,7 @@
           </w:p>
           <w:p>
             <w:pPr>
-              <w:cnfStyle w:val="000000100000"/>
+              <w:cnfStyle w:val="000000100000" w:firstRow="0" w:lastRow="0" w:firstColumn="0" w:lastColumn="0" w:oddVBand="0" w:evenVBand="0" w:oddHBand="1" w:evenHBand="0" w:firstRowFirstColumn="0" w:firstRowLastColumn="0" w:lastRowFirstColumn="0" w:lastRowLastColumn="0"/>
               <w:rPr>
                 <w:rFonts w:ascii="Calibri" w:hAnsi="Calibri"/>
                 <w:sz w:val="22"/>
@@ -4031,7 +3971,7 @@
           </w:p>
           <w:p>
             <w:pPr>
-              <w:cnfStyle w:val="000000100000"/>
+              <w:cnfStyle w:val="000000100000" w:firstRow="0" w:lastRow="0" w:firstColumn="0" w:lastColumn="0" w:oddVBand="0" w:evenVBand="0" w:oddHBand="1" w:evenHBand="0" w:firstRowFirstColumn="0" w:firstRowLastColumn="0" w:lastRowFirstColumn="0" w:lastRowLastColumn="0"/>
               <w:rPr>
                 <w:rFonts w:ascii="Calibri" w:hAnsi="Calibri"/>
                 <w:sz w:val="22"/>
@@ -4040,7 +3980,7 @@
           </w:p>
           <w:p>
             <w:pPr>
-              <w:cnfStyle w:val="000000100000"/>
+              <w:cnfStyle w:val="000000100000" w:firstRow="0" w:lastRow="0" w:firstColumn="0" w:lastColumn="0" w:oddVBand="0" w:evenVBand="0" w:oddHBand="1" w:evenHBand="0" w:firstRowFirstColumn="0" w:firstRowLastColumn="0" w:lastRowFirstColumn="0" w:lastRowLastColumn="0"/>
               <w:rPr>
                 <w:rFonts w:ascii="Calibri" w:hAnsi="Calibri"/>
               </w:rPr>
@@ -4054,7 +3994,7 @@
           </w:p>
           <w:p>
             <w:pPr>
-              <w:cnfStyle w:val="000000100000"/>
+              <w:cnfStyle w:val="000000100000" w:firstRow="0" w:lastRow="0" w:firstColumn="0" w:lastColumn="0" w:oddVBand="0" w:evenVBand="0" w:oddHBand="1" w:evenHBand="0" w:firstRowFirstColumn="0" w:firstRowLastColumn="0" w:lastRowFirstColumn="0" w:lastRowLastColumn="0"/>
               <w:rPr>
                 <w:rFonts w:ascii="Calibri" w:hAnsi="Calibri"/>
               </w:rPr>
@@ -4081,8 +4021,133 @@
 </file>
 
 <file path=word/numbering.xml><?xml version="1.0" encoding="utf-8"?>
-<w:numbering xmlns:ve="http://schemas.openxmlformats.org/markup-compatibility/2006" xmlns:o="urn:schemas-microsoft-com:office:office" xmlns:r="http://schemas.openxmlformats.org/officeDocument/2006/relationships" xmlns:m="http://schemas.openxmlformats.org/officeDocument/2006/math" xmlns:v="urn:schemas-microsoft-com:vml" xmlns:wp="http://schemas.openxmlformats.org/drawingml/2006/wordprocessingDrawing" xmlns:w10="urn:schemas-microsoft-com:office:word" xmlns:w="http://schemas.openxmlformats.org/wordprocessingml/2006/main" xmlns:wne="http://schemas.microsoft.com/office/word/2006/wordml">
+<w:numbering xmlns:wpc="http://schemas.microsoft.com/office/word/2010/wordprocessingCanvas" xmlns:mo="http://schemas.microsoft.com/office/mac/office/2008/main" xmlns:mc="http://schemas.openxmlformats.org/markup-compatibility/2006" xmlns:mv="urn:schemas-microsoft-com:mac:vml" xmlns:o="urn:schemas-microsoft-com:office:office" xmlns:r="http://schemas.openxmlformats.org/officeDocument/2006/relationships" xmlns:m="http://schemas.openxmlformats.org/officeDocument/2006/math" xmlns:v="urn:schemas-microsoft-com:vml" xmlns:wp14="http://schemas.microsoft.com/office/word/2010/wordprocessingDrawing" xmlns:wp="http://schemas.openxmlformats.org/drawingml/2006/wordprocessingDrawing" xmlns:w10="urn:schemas-microsoft-com:office:word" xmlns:w="http://schemas.openxmlformats.org/wordprocessingml/2006/main" xmlns:w14="http://schemas.microsoft.com/office/word/2010/wordml" xmlns:wpg="http://schemas.microsoft.com/office/word/2010/wordprocessingGroup" xmlns:wpi="http://schemas.microsoft.com/office/word/2010/wordprocessingInk" xmlns:wne="http://schemas.microsoft.com/office/word/2006/wordml" xmlns:wps="http://schemas.microsoft.com/office/word/2010/wordprocessingShape" mc:Ignorable="w14 wp14">
   <w:abstractNum w:abstractNumId="0">
+    <w:nsid w:val="03E04F5A"/>
+    <w:multiLevelType w:val="multilevel"/>
+    <w:tmpl w:val="37761E52"/>
+    <w:lvl w:ilvl="0">
+      <w:start w:val="1"/>
+      <w:numFmt w:val="decimal"/>
+      <w:pStyle w:val="Heading1"/>
+      <w:lvlText w:val="%1."/>
+      <w:lvlJc w:val="left"/>
+      <w:pPr>
+        <w:ind w:left="1080" w:hanging="720"/>
+      </w:pPr>
+      <w:rPr>
+        <w:rFonts w:hint="default"/>
+      </w:rPr>
+    </w:lvl>
+    <w:lvl w:ilvl="1">
+      <w:start w:val="1"/>
+      <w:numFmt w:val="decimal"/>
+      <w:pStyle w:val="Heading2"/>
+      <w:isLgl/>
+      <w:lvlText w:val="%1.%2"/>
+      <w:lvlJc w:val="left"/>
+      <w:pPr>
+        <w:ind w:left="1800" w:hanging="720"/>
+      </w:pPr>
+      <w:rPr>
+        <w:rFonts w:hint="default"/>
+      </w:rPr>
+    </w:lvl>
+    <w:lvl w:ilvl="2">
+      <w:start w:val="1"/>
+      <w:numFmt w:val="decimal"/>
+      <w:pStyle w:val="Heading3"/>
+      <w:isLgl/>
+      <w:lvlText w:val="%1.%2.%3"/>
+      <w:lvlJc w:val="left"/>
+      <w:pPr>
+        <w:ind w:left="2880" w:hanging="1080"/>
+      </w:pPr>
+      <w:rPr>
+        <w:rFonts w:hint="default"/>
+      </w:rPr>
+    </w:lvl>
+    <w:lvl w:ilvl="3">
+      <w:start w:val="1"/>
+      <w:numFmt w:val="decimal"/>
+      <w:pStyle w:val="Heading4"/>
+      <w:isLgl/>
+      <w:lvlText w:val="%1.%2.%3.%4"/>
+      <w:lvlJc w:val="left"/>
+      <w:pPr>
+        <w:ind w:left="3960" w:hanging="1440"/>
+      </w:pPr>
+      <w:rPr>
+        <w:rFonts w:hint="default"/>
+      </w:rPr>
+    </w:lvl>
+    <w:lvl w:ilvl="4">
+      <w:start w:val="1"/>
+      <w:numFmt w:val="decimal"/>
+      <w:isLgl/>
+      <w:lvlText w:val="%1.%2.%3.%4.%5"/>
+      <w:lvlJc w:val="left"/>
+      <w:pPr>
+        <w:ind w:left="5040" w:hanging="1800"/>
+      </w:pPr>
+      <w:rPr>
+        <w:rFonts w:hint="default"/>
+      </w:rPr>
+    </w:lvl>
+    <w:lvl w:ilvl="5">
+      <w:start w:val="1"/>
+      <w:numFmt w:val="decimal"/>
+      <w:isLgl/>
+      <w:lvlText w:val="%1.%2.%3.%4.%5.%6"/>
+      <w:lvlJc w:val="left"/>
+      <w:pPr>
+        <w:ind w:left="6120" w:hanging="2160"/>
+      </w:pPr>
+      <w:rPr>
+        <w:rFonts w:hint="default"/>
+      </w:rPr>
+    </w:lvl>
+    <w:lvl w:ilvl="6">
+      <w:start w:val="1"/>
+      <w:numFmt w:val="decimal"/>
+      <w:isLgl/>
+      <w:lvlText w:val="%1.%2.%3.%4.%5.%6.%7"/>
+      <w:lvlJc w:val="left"/>
+      <w:pPr>
+        <w:ind w:left="7200" w:hanging="2520"/>
+      </w:pPr>
+      <w:rPr>
+        <w:rFonts w:hint="default"/>
+      </w:rPr>
+    </w:lvl>
+    <w:lvl w:ilvl="7">
+      <w:start w:val="1"/>
+      <w:numFmt w:val="decimal"/>
+      <w:isLgl/>
+      <w:lvlText w:val="%1.%2.%3.%4.%5.%6.%7.%8"/>
+      <w:lvlJc w:val="left"/>
+      <w:pPr>
+        <w:ind w:left="8280" w:hanging="2880"/>
+      </w:pPr>
+      <w:rPr>
+        <w:rFonts w:hint="default"/>
+      </w:rPr>
+    </w:lvl>
+    <w:lvl w:ilvl="8">
+      <w:start w:val="1"/>
+      <w:numFmt w:val="decimal"/>
+      <w:isLgl/>
+      <w:lvlText w:val="%1.%2.%3.%4.%5.%6.%7.%8.%9"/>
+      <w:lvlJc w:val="left"/>
+      <w:pPr>
+        <w:ind w:left="9360" w:hanging="3240"/>
+      </w:pPr>
+      <w:rPr>
+        <w:rFonts w:hint="default"/>
+      </w:rPr>
+    </w:lvl>
+  </w:abstractNum>
+  <w:abstractNum w:abstractNumId="1">
     <w:nsid w:val="04196D50"/>
     <w:multiLevelType w:val="hybridMultilevel"/>
     <w:tmpl w:val="5C06D7EA"/>
@@ -4171,7 +4236,7 @@
       </w:pPr>
     </w:lvl>
   </w:abstractNum>
-  <w:abstractNum w:abstractNumId="1">
+  <w:abstractNum w:abstractNumId="2">
     <w:nsid w:val="417B5F28"/>
     <w:multiLevelType w:val="hybridMultilevel"/>
     <w:tmpl w:val="C1F2FBB6"/>
@@ -4261,16 +4326,19 @@
     </w:lvl>
   </w:abstractNum>
   <w:num w:numId="1">
+    <w:abstractNumId w:val="2"/>
+  </w:num>
+  <w:num w:numId="2">
     <w:abstractNumId w:val="1"/>
   </w:num>
-  <w:num w:numId="2">
+  <w:num w:numId="3">
     <w:abstractNumId w:val="0"/>
   </w:num>
 </w:numbering>
 </file>
 
 <file path=word/styles.xml><?xml version="1.0" encoding="utf-8"?>
-<w:styles xmlns:r="http://schemas.openxmlformats.org/officeDocument/2006/relationships" xmlns:w="http://schemas.openxmlformats.org/wordprocessingml/2006/main">
+<w:styles xmlns:mc="http://schemas.openxmlformats.org/markup-compatibility/2006" xmlns:r="http://schemas.openxmlformats.org/officeDocument/2006/relationships" xmlns:w="http://schemas.openxmlformats.org/wordprocessingml/2006/main" xmlns:w14="http://schemas.microsoft.com/office/word/2010/wordml" mc:Ignorable="w14">
   <w:docDefaults>
     <w:rPrDefault>
       <w:rPr>
@@ -4286,10 +4354,10 @@
       </w:pPr>
     </w:pPrDefault>
   </w:docDefaults>
-  <w:latentStyles w:defLockedState="0" w:defUIPriority="99" w:defSemiHidden="1" w:defUnhideWhenUsed="1" w:defQFormat="0" w:count="267">
+  <w:latentStyles w:defLockedState="0" w:defUIPriority="99" w:defSemiHidden="1" w:defUnhideWhenUsed="1" w:defQFormat="0" w:count="276">
     <w:lsdException w:name="Normal" w:semiHidden="0" w:uiPriority="0" w:unhideWhenUsed="0" w:qFormat="1"/>
-    <w:lsdException w:name="heading 1" w:semiHidden="0" w:uiPriority="9" w:unhideWhenUsed="0" w:qFormat="1"/>
-    <w:lsdException w:name="heading 2" w:uiPriority="9" w:qFormat="1"/>
+    <w:lsdException w:name="heading 1" w:semiHidden="0" w:uiPriority="0" w:unhideWhenUsed="0" w:qFormat="1"/>
+    <w:lsdException w:name="heading 2" w:uiPriority="0" w:qFormat="1"/>
     <w:lsdException w:name="heading 3" w:uiPriority="9" w:qFormat="1"/>
     <w:lsdException w:name="heading 4" w:uiPriority="9" w:qFormat="1"/>
     <w:lsdException w:name="heading 5" w:uiPriority="9" w:qFormat="1"/>
@@ -4438,6 +4506,94 @@
       <w:szCs w:val="24"/>
     </w:rPr>
   </w:style>
+  <w:style w:type="paragraph" w:styleId="Heading1">
+    <w:name w:val="heading 1"/>
+    <w:basedOn w:val="Normal"/>
+    <w:next w:val="Normal"/>
+    <w:link w:val="Heading1Char"/>
+    <w:qFormat/>
+    <w:rsid w:val="005F25BB"/>
+    <w:pPr>
+      <w:numPr>
+        <w:numId w:val="3"/>
+      </w:numPr>
+      <w:outlineLvl w:val="0"/>
+    </w:pPr>
+    <w:rPr>
+      <w:rFonts w:ascii="Calibri" w:eastAsia="MS Mincho" w:hAnsi="Calibri" w:cs="Arial"/>
+      <w:b/>
+      <w:color w:val="262626"/>
+      <w:sz w:val="40"/>
+      <w:szCs w:val="48"/>
+    </w:rPr>
+  </w:style>
+  <w:style w:type="paragraph" w:styleId="Heading2">
+    <w:name w:val="heading 2"/>
+    <w:basedOn w:val="Normal"/>
+    <w:next w:val="Normal"/>
+    <w:link w:val="Heading2Char"/>
+    <w:qFormat/>
+    <w:rsid w:val="005F25BB"/>
+    <w:pPr>
+      <w:numPr>
+        <w:ilvl w:val="1"/>
+        <w:numId w:val="3"/>
+      </w:numPr>
+      <w:outlineLvl w:val="1"/>
+    </w:pPr>
+    <w:rPr>
+      <w:rFonts w:ascii="Calibri" w:eastAsia="MS Mincho" w:hAnsi="Calibri" w:cs="Arial"/>
+      <w:color w:val="262626"/>
+      <w:sz w:val="40"/>
+      <w:szCs w:val="48"/>
+    </w:rPr>
+  </w:style>
+  <w:style w:type="paragraph" w:styleId="Heading3">
+    <w:name w:val="heading 3"/>
+    <w:basedOn w:val="Normal"/>
+    <w:next w:val="Normal"/>
+    <w:link w:val="Heading3Char"/>
+    <w:uiPriority w:val="9"/>
+    <w:unhideWhenUsed/>
+    <w:qFormat/>
+    <w:rsid w:val="005F25BB"/>
+    <w:pPr>
+      <w:numPr>
+        <w:ilvl w:val="2"/>
+        <w:numId w:val="3"/>
+      </w:numPr>
+      <w:outlineLvl w:val="2"/>
+    </w:pPr>
+    <w:rPr>
+      <w:rFonts w:ascii="Calibri" w:eastAsia="MS Mincho" w:hAnsi="Calibri" w:cs="Arial"/>
+      <w:color w:val="7F7F7F"/>
+      <w:sz w:val="32"/>
+      <w:szCs w:val="48"/>
+    </w:rPr>
+  </w:style>
+  <w:style w:type="paragraph" w:styleId="Heading4">
+    <w:name w:val="heading 4"/>
+    <w:basedOn w:val="Normal"/>
+    <w:next w:val="Normal"/>
+    <w:link w:val="Heading4Char"/>
+    <w:uiPriority w:val="9"/>
+    <w:unhideWhenUsed/>
+    <w:qFormat/>
+    <w:rsid w:val="005F25BB"/>
+    <w:pPr>
+      <w:numPr>
+        <w:ilvl w:val="3"/>
+        <w:numId w:val="3"/>
+      </w:numPr>
+      <w:outlineLvl w:val="3"/>
+    </w:pPr>
+    <w:rPr>
+      <w:rFonts w:ascii="Calibri" w:eastAsia="MS Mincho" w:hAnsi="Calibri" w:cs="Arial"/>
+      <w:color w:val="BFBFBF"/>
+      <w:sz w:val="28"/>
+      <w:szCs w:val="40"/>
+    </w:rPr>
+  </w:style>
   <w:style w:type="character" w:default="1" w:styleId="DefaultParagraphFont">
     <w:name w:val="Default Paragraph Font"/>
     <w:uiPriority w:val="1"/>
@@ -4449,7 +4605,6 @@
     <w:uiPriority w:val="99"/>
     <w:semiHidden/>
     <w:unhideWhenUsed/>
-    <w:qFormat/>
     <w:tblPr>
       <w:tblInd w:w="0" w:type="dxa"/>
       <w:tblCellMar>
@@ -4599,6 +4754,243 @@
       <w:ind w:left="720"/>
       <w:contextualSpacing/>
     </w:pPr>
+  </w:style>
+  <w:style w:type="character" w:customStyle="1" w:styleId="Heading1Char">
+    <w:name w:val="Heading 1 Char"/>
+    <w:basedOn w:val="DefaultParagraphFont"/>
+    <w:link w:val="Heading1"/>
+    <w:rsid w:val="005F25BB"/>
+    <w:rPr>
+      <w:rFonts w:ascii="Calibri" w:eastAsia="MS Mincho" w:hAnsi="Calibri" w:cs="Arial"/>
+      <w:b/>
+      <w:color w:val="262626"/>
+      <w:sz w:val="40"/>
+      <w:szCs w:val="48"/>
+    </w:rPr>
+  </w:style>
+  <w:style w:type="character" w:customStyle="1" w:styleId="Heading2Char">
+    <w:name w:val="Heading 2 Char"/>
+    <w:basedOn w:val="DefaultParagraphFont"/>
+    <w:link w:val="Heading2"/>
+    <w:rsid w:val="005F25BB"/>
+    <w:rPr>
+      <w:rFonts w:ascii="Calibri" w:eastAsia="MS Mincho" w:hAnsi="Calibri" w:cs="Arial"/>
+      <w:color w:val="262626"/>
+      <w:sz w:val="40"/>
+      <w:szCs w:val="48"/>
+    </w:rPr>
+  </w:style>
+  <w:style w:type="character" w:customStyle="1" w:styleId="Heading3Char">
+    <w:name w:val="Heading 3 Char"/>
+    <w:basedOn w:val="DefaultParagraphFont"/>
+    <w:link w:val="Heading3"/>
+    <w:uiPriority w:val="9"/>
+    <w:rsid w:val="005F25BB"/>
+    <w:rPr>
+      <w:rFonts w:ascii="Calibri" w:eastAsia="MS Mincho" w:hAnsi="Calibri" w:cs="Arial"/>
+      <w:color w:val="7F7F7F"/>
+      <w:sz w:val="32"/>
+      <w:szCs w:val="48"/>
+    </w:rPr>
+  </w:style>
+  <w:style w:type="character" w:customStyle="1" w:styleId="Heading4Char">
+    <w:name w:val="Heading 4 Char"/>
+    <w:basedOn w:val="DefaultParagraphFont"/>
+    <w:link w:val="Heading4"/>
+    <w:uiPriority w:val="9"/>
+    <w:rsid w:val="005F25BB"/>
+    <w:rPr>
+      <w:rFonts w:ascii="Calibri" w:eastAsia="MS Mincho" w:hAnsi="Calibri" w:cs="Arial"/>
+      <w:color w:val="BFBFBF"/>
+      <w:sz w:val="28"/>
+      <w:szCs w:val="40"/>
+    </w:rPr>
+  </w:style>
+</w:styles>
+</file>
+
+<file path=word/stylesWithEffects.xml><?xml version="1.0" encoding="utf-8"?>
+<w:styles xmlns:wpc="http://schemas.microsoft.com/office/word/2010/wordprocessingCanvas" xmlns:mo="http://schemas.microsoft.com/office/mac/office/2008/main" xmlns:mc="http://schemas.openxmlformats.org/markup-compatibility/2006" xmlns:mv="urn:schemas-microsoft-com:mac:vml" xmlns:o="urn:schemas-microsoft-com:office:office" xmlns:r="http://schemas.openxmlformats.org/officeDocument/2006/relationships" xmlns:m="http://schemas.openxmlformats.org/officeDocument/2006/math" xmlns:v="urn:schemas-microsoft-com:vml" xmlns:wp14="http://schemas.microsoft.com/office/word/2010/wordprocessingDrawing" xmlns:wp="http://schemas.openxmlformats.org/drawingml/2006/wordprocessingDrawing" xmlns:w10="urn:schemas-microsoft-com:office:word" xmlns:w="http://schemas.openxmlformats.org/wordprocessingml/2006/main" xmlns:w14="http://schemas.microsoft.com/office/word/2010/wordml" xmlns:wpg="http://schemas.microsoft.com/office/word/2010/wordprocessingGroup" xmlns:wpi="http://schemas.microsoft.com/office/word/2010/wordprocessingInk" xmlns:wne="http://schemas.microsoft.com/office/word/2006/wordml" xmlns:wps="http://schemas.microsoft.com/office/word/2010/wordprocessingShape" mc:Ignorable="w14 wp14">
+  <w:docDefaults>
+    <w:rPrDefault>
+      <w:rPr>
+        <w:rFonts w:asciiTheme="minorHAnsi" w:eastAsiaTheme="minorEastAsia" w:hAnsiTheme="minorHAnsi" w:cstheme="minorBidi"/>
+        <w:sz w:val="24"/>
+        <w:szCs w:val="24"/>
+        <w:lang w:val="fr-FR" w:eastAsia="ja-JP" w:bidi="ar-SA"/>
+      </w:rPr>
+    </w:rPrDefault>
+    <w:pPrDefault/>
+  </w:docDefaults>
+  <w:latentStyles w:defLockedState="0" w:defUIPriority="99" w:defSemiHidden="1" w:defUnhideWhenUsed="1" w:defQFormat="0" w:count="276">
+    <w:lsdException w:name="Normal" w:semiHidden="0" w:uiPriority="0" w:unhideWhenUsed="0" w:qFormat="1"/>
+    <w:lsdException w:name="heading 1" w:semiHidden="0" w:uiPriority="9" w:unhideWhenUsed="0" w:qFormat="1"/>
+    <w:lsdException w:name="heading 2" w:uiPriority="9" w:qFormat="1"/>
+    <w:lsdException w:name="heading 3" w:uiPriority="9" w:qFormat="1"/>
+    <w:lsdException w:name="heading 4" w:uiPriority="9" w:qFormat="1"/>
+    <w:lsdException w:name="heading 5" w:uiPriority="9" w:qFormat="1"/>
+    <w:lsdException w:name="heading 6" w:uiPriority="9" w:qFormat="1"/>
+    <w:lsdException w:name="heading 7" w:uiPriority="9" w:qFormat="1"/>
+    <w:lsdException w:name="heading 8" w:uiPriority="9" w:qFormat="1"/>
+    <w:lsdException w:name="heading 9" w:uiPriority="9" w:qFormat="1"/>
+    <w:lsdException w:name="toc 1" w:uiPriority="39"/>
+    <w:lsdException w:name="toc 2" w:uiPriority="39"/>
+    <w:lsdException w:name="toc 3" w:uiPriority="39"/>
+    <w:lsdException w:name="toc 4" w:uiPriority="39"/>
+    <w:lsdException w:name="toc 5" w:uiPriority="39"/>
+    <w:lsdException w:name="toc 6" w:uiPriority="39"/>
+    <w:lsdException w:name="toc 7" w:uiPriority="39"/>
+    <w:lsdException w:name="toc 8" w:uiPriority="39"/>
+    <w:lsdException w:name="toc 9" w:uiPriority="39"/>
+    <w:lsdException w:name="caption" w:uiPriority="35" w:qFormat="1"/>
+    <w:lsdException w:name="Title" w:semiHidden="0" w:uiPriority="10" w:unhideWhenUsed="0" w:qFormat="1"/>
+    <w:lsdException w:name="Default Paragraph Font" w:uiPriority="1"/>
+    <w:lsdException w:name="Subtitle" w:semiHidden="0" w:uiPriority="11" w:unhideWhenUsed="0" w:qFormat="1"/>
+    <w:lsdException w:name="Strong" w:semiHidden="0" w:uiPriority="22" w:unhideWhenUsed="0" w:qFormat="1"/>
+    <w:lsdException w:name="Emphasis" w:semiHidden="0" w:uiPriority="20" w:unhideWhenUsed="0" w:qFormat="1"/>
+    <w:lsdException w:name="Table Grid" w:semiHidden="0" w:uiPriority="59" w:unhideWhenUsed="0"/>
+    <w:lsdException w:name="Placeholder Text" w:unhideWhenUsed="0"/>
+    <w:lsdException w:name="No Spacing" w:semiHidden="0" w:uiPriority="1" w:unhideWhenUsed="0" w:qFormat="1"/>
+    <w:lsdException w:name="Light Shading" w:semiHidden="0" w:uiPriority="60" w:unhideWhenUsed="0"/>
+    <w:lsdException w:name="Light List" w:semiHidden="0" w:uiPriority="61" w:unhideWhenUsed="0"/>
+    <w:lsdException w:name="Light Grid" w:semiHidden="0" w:uiPriority="62" w:unhideWhenUsed="0"/>
+    <w:lsdException w:name="Medium Shading 1" w:semiHidden="0" w:uiPriority="63" w:unhideWhenUsed="0"/>
+    <w:lsdException w:name="Medium Shading 2" w:semiHidden="0" w:uiPriority="64" w:unhideWhenUsed="0"/>
+    <w:lsdException w:name="Medium List 1" w:semiHidden="0" w:uiPriority="65" w:unhideWhenUsed="0"/>
+    <w:lsdException w:name="Medium List 2" w:semiHidden="0" w:uiPriority="66" w:unhideWhenUsed="0"/>
+    <w:lsdException w:name="Medium Grid 1" w:semiHidden="0" w:uiPriority="67" w:unhideWhenUsed="0"/>
+    <w:lsdException w:name="Medium Grid 2" w:semiHidden="0" w:uiPriority="68" w:unhideWhenUsed="0"/>
+    <w:lsdException w:name="Medium Grid 3" w:semiHidden="0" w:uiPriority="69" w:unhideWhenUsed="0"/>
+    <w:lsdException w:name="Dark List" w:semiHidden="0" w:uiPriority="70" w:unhideWhenUsed="0"/>
+    <w:lsdException w:name="Colorful Shading" w:semiHidden="0" w:uiPriority="71" w:unhideWhenUsed="0"/>
+    <w:lsdException w:name="Colorful List" w:semiHidden="0" w:uiPriority="72" w:unhideWhenUsed="0"/>
+    <w:lsdException w:name="Colorful Grid" w:semiHidden="0" w:uiPriority="73" w:unhideWhenUsed="0"/>
+    <w:lsdException w:name="Light Shading Accent 1" w:semiHidden="0" w:uiPriority="60" w:unhideWhenUsed="0"/>
+    <w:lsdException w:name="Light List Accent 1" w:semiHidden="0" w:uiPriority="61" w:unhideWhenUsed="0"/>
+    <w:lsdException w:name="Light Grid Accent 1" w:semiHidden="0" w:uiPriority="62" w:unhideWhenUsed="0"/>
+    <w:lsdException w:name="Medium Shading 1 Accent 1" w:semiHidden="0" w:uiPriority="63" w:unhideWhenUsed="0"/>
+    <w:lsdException w:name="Medium Shading 2 Accent 1" w:semiHidden="0" w:uiPriority="64" w:unhideWhenUsed="0"/>
+    <w:lsdException w:name="Medium List 1 Accent 1" w:semiHidden="0" w:uiPriority="65" w:unhideWhenUsed="0"/>
+    <w:lsdException w:name="Revision" w:unhideWhenUsed="0"/>
+    <w:lsdException w:name="List Paragraph" w:semiHidden="0" w:uiPriority="34" w:unhideWhenUsed="0" w:qFormat="1"/>
+    <w:lsdException w:name="Quote" w:semiHidden="0" w:uiPriority="29" w:unhideWhenUsed="0" w:qFormat="1"/>
+    <w:lsdException w:name="Intense Quote" w:semiHidden="0" w:uiPriority="30" w:unhideWhenUsed="0" w:qFormat="1"/>
+    <w:lsdException w:name="Medium List 2 Accent 1" w:semiHidden="0" w:uiPriority="66" w:unhideWhenUsed="0"/>
+    <w:lsdException w:name="Medium Grid 1 Accent 1" w:semiHidden="0" w:uiPriority="67" w:unhideWhenUsed="0"/>
+    <w:lsdException w:name="Medium Grid 2 Accent 1" w:semiHidden="0" w:uiPriority="68" w:unhideWhenUsed="0"/>
+    <w:lsdException w:name="Medium Grid 3 Accent 1" w:semiHidden="0" w:uiPriority="69" w:unhideWhenUsed="0"/>
+    <w:lsdException w:name="Dark List Accent 1" w:semiHidden="0" w:uiPriority="70" w:unhideWhenUsed="0"/>
+    <w:lsdException w:name="Colorful Shading Accent 1" w:semiHidden="0" w:uiPriority="71" w:unhideWhenUsed="0"/>
+    <w:lsdException w:name="Colorful List Accent 1" w:semiHidden="0" w:uiPriority="72" w:unhideWhenUsed="0"/>
+    <w:lsdException w:name="Colorful Grid Accent 1" w:semiHidden="0" w:uiPriority="73" w:unhideWhenUsed="0"/>
+    <w:lsdException w:name="Light Shading Accent 2" w:semiHidden="0" w:uiPriority="60" w:unhideWhenUsed="0"/>
+    <w:lsdException w:name="Light List Accent 2" w:semiHidden="0" w:uiPriority="61" w:unhideWhenUsed="0"/>
+    <w:lsdException w:name="Light Grid Accent 2" w:semiHidden="0" w:uiPriority="62" w:unhideWhenUsed="0"/>
+    <w:lsdException w:name="Medium Shading 1 Accent 2" w:semiHidden="0" w:uiPriority="63" w:unhideWhenUsed="0"/>
+    <w:lsdException w:name="Medium Shading 2 Accent 2" w:semiHidden="0" w:uiPriority="64" w:unhideWhenUsed="0"/>
+    <w:lsdException w:name="Medium List 1 Accent 2" w:semiHidden="0" w:uiPriority="65" w:unhideWhenUsed="0"/>
+    <w:lsdException w:name="Medium List 2 Accent 2" w:semiHidden="0" w:uiPriority="66" w:unhideWhenUsed="0"/>
+    <w:lsdException w:name="Medium Grid 1 Accent 2" w:semiHidden="0" w:uiPriority="67" w:unhideWhenUsed="0"/>
+    <w:lsdException w:name="Medium Grid 2 Accent 2" w:semiHidden="0" w:uiPriority="68" w:unhideWhenUsed="0"/>
+    <w:lsdException w:name="Medium Grid 3 Accent 2" w:semiHidden="0" w:uiPriority="69" w:unhideWhenUsed="0"/>
+    <w:lsdException w:name="Dark List Accent 2" w:semiHidden="0" w:uiPriority="70" w:unhideWhenUsed="0"/>
+    <w:lsdException w:name="Colorful Shading Accent 2" w:semiHidden="0" w:uiPriority="71" w:unhideWhenUsed="0"/>
+    <w:lsdException w:name="Colorful List Accent 2" w:semiHidden="0" w:uiPriority="72" w:unhideWhenUsed="0"/>
+    <w:lsdException w:name="Colorful Grid Accent 2" w:semiHidden="0" w:uiPriority="73" w:unhideWhenUsed="0"/>
+    <w:lsdException w:name="Light Shading Accent 3" w:semiHidden="0" w:uiPriority="60" w:unhideWhenUsed="0"/>
+    <w:lsdException w:name="Light List Accent 3" w:semiHidden="0" w:uiPriority="61" w:unhideWhenUsed="0"/>
+    <w:lsdException w:name="Light Grid Accent 3" w:semiHidden="0" w:uiPriority="62" w:unhideWhenUsed="0"/>
+    <w:lsdException w:name="Medium Shading 1 Accent 3" w:semiHidden="0" w:uiPriority="63" w:unhideWhenUsed="0"/>
+    <w:lsdException w:name="Medium Shading 2 Accent 3" w:semiHidden="0" w:uiPriority="64" w:unhideWhenUsed="0"/>
+    <w:lsdException w:name="Medium List 1 Accent 3" w:semiHidden="0" w:uiPriority="65" w:unhideWhenUsed="0"/>
+    <w:lsdException w:name="Medium List 2 Accent 3" w:semiHidden="0" w:uiPriority="66" w:unhideWhenUsed="0"/>
+    <w:lsdException w:name="Medium Grid 1 Accent 3" w:semiHidden="0" w:uiPriority="67" w:unhideWhenUsed="0"/>
+    <w:lsdException w:name="Medium Grid 2 Accent 3" w:semiHidden="0" w:uiPriority="68" w:unhideWhenUsed="0"/>
+    <w:lsdException w:name="Medium Grid 3 Accent 3" w:semiHidden="0" w:uiPriority="69" w:unhideWhenUsed="0"/>
+    <w:lsdException w:name="Dark List Accent 3" w:semiHidden="0" w:uiPriority="70" w:unhideWhenUsed="0"/>
+    <w:lsdException w:name="Colorful Shading Accent 3" w:semiHidden="0" w:uiPriority="71" w:unhideWhenUsed="0"/>
+    <w:lsdException w:name="Colorful List Accent 3" w:semiHidden="0" w:uiPriority="72" w:unhideWhenUsed="0"/>
+    <w:lsdException w:name="Colorful Grid Accent 3" w:semiHidden="0" w:uiPriority="73" w:unhideWhenUsed="0"/>
+    <w:lsdException w:name="Light Shading Accent 4" w:semiHidden="0" w:uiPriority="60" w:unhideWhenUsed="0"/>
+    <w:lsdException w:name="Light List Accent 4" w:semiHidden="0" w:uiPriority="61" w:unhideWhenUsed="0"/>
+    <w:lsdException w:name="Light Grid Accent 4" w:semiHidden="0" w:uiPriority="62" w:unhideWhenUsed="0"/>
+    <w:lsdException w:name="Medium Shading 1 Accent 4" w:semiHidden="0" w:uiPriority="63" w:unhideWhenUsed="0"/>
+    <w:lsdException w:name="Medium Shading 2 Accent 4" w:semiHidden="0" w:uiPriority="64" w:unhideWhenUsed="0"/>
+    <w:lsdException w:name="Medium List 1 Accent 4" w:semiHidden="0" w:uiPriority="65" w:unhideWhenUsed="0"/>
+    <w:lsdException w:name="Medium List 2 Accent 4" w:semiHidden="0" w:uiPriority="66" w:unhideWhenUsed="0"/>
+    <w:lsdException w:name="Medium Grid 1 Accent 4" w:semiHidden="0" w:uiPriority="67" w:unhideWhenUsed="0"/>
+    <w:lsdException w:name="Medium Grid 2 Accent 4" w:semiHidden="0" w:uiPriority="68" w:unhideWhenUsed="0"/>
+    <w:lsdException w:name="Medium Grid 3 Accent 4" w:semiHidden="0" w:uiPriority="69" w:unhideWhenUsed="0"/>
+    <w:lsdException w:name="Dark List Accent 4" w:semiHidden="0" w:uiPriority="70" w:unhideWhenUsed="0"/>
+    <w:lsdException w:name="Colorful Shading Accent 4" w:semiHidden="0" w:uiPriority="71" w:unhideWhenUsed="0"/>
+    <w:lsdException w:name="Colorful List Accent 4" w:semiHidden="0" w:uiPriority="72" w:unhideWhenUsed="0"/>
+    <w:lsdException w:name="Colorful Grid Accent 4" w:semiHidden="0" w:uiPriority="73" w:unhideWhenUsed="0"/>
+    <w:lsdException w:name="Light Shading Accent 5" w:semiHidden="0" w:uiPriority="60" w:unhideWhenUsed="0"/>
+    <w:lsdException w:name="Light List Accent 5" w:semiHidden="0" w:uiPriority="61" w:unhideWhenUsed="0"/>
+    <w:lsdException w:name="Light Grid Accent 5" w:semiHidden="0" w:uiPriority="62" w:unhideWhenUsed="0"/>
+    <w:lsdException w:name="Medium Shading 1 Accent 5" w:semiHidden="0" w:uiPriority="63" w:unhideWhenUsed="0"/>
+    <w:lsdException w:name="Medium Shading 2 Accent 5" w:semiHidden="0" w:uiPriority="64" w:unhideWhenUsed="0"/>
+    <w:lsdException w:name="Medium List 1 Accent 5" w:semiHidden="0" w:uiPriority="65" w:unhideWhenUsed="0"/>
+    <w:lsdException w:name="Medium List 2 Accent 5" w:semiHidden="0" w:uiPriority="66" w:unhideWhenUsed="0"/>
+    <w:lsdException w:name="Medium Grid 1 Accent 5" w:semiHidden="0" w:uiPriority="67" w:unhideWhenUsed="0"/>
+    <w:lsdException w:name="Medium Grid 2 Accent 5" w:semiHidden="0" w:uiPriority="68" w:unhideWhenUsed="0"/>
+    <w:lsdException w:name="Medium Grid 3 Accent 5" w:semiHidden="0" w:uiPriority="69" w:unhideWhenUsed="0"/>
+    <w:lsdException w:name="Dark List Accent 5" w:semiHidden="0" w:uiPriority="70" w:unhideWhenUsed="0"/>
+    <w:lsdException w:name="Colorful Shading Accent 5" w:semiHidden="0" w:uiPriority="71" w:unhideWhenUsed="0"/>
+    <w:lsdException w:name="Colorful List Accent 5" w:semiHidden="0" w:uiPriority="72" w:unhideWhenUsed="0"/>
+    <w:lsdException w:name="Colorful Grid Accent 5" w:semiHidden="0" w:uiPriority="73" w:unhideWhenUsed="0"/>
+    <w:lsdException w:name="Light Shading Accent 6" w:semiHidden="0" w:uiPriority="60" w:unhideWhenUsed="0"/>
+    <w:lsdException w:name="Light List Accent 6" w:semiHidden="0" w:uiPriority="61" w:unhideWhenUsed="0"/>
+    <w:lsdException w:name="Light Grid Accent 6" w:semiHidden="0" w:uiPriority="62" w:unhideWhenUsed="0"/>
+    <w:lsdException w:name="Medium Shading 1 Accent 6" w:semiHidden="0" w:uiPriority="63" w:unhideWhenUsed="0"/>
+    <w:lsdException w:name="Medium Shading 2 Accent 6" w:semiHidden="0" w:uiPriority="64" w:unhideWhenUsed="0"/>
+    <w:lsdException w:name="Medium List 1 Accent 6" w:semiHidden="0" w:uiPriority="65" w:unhideWhenUsed="0"/>
+    <w:lsdException w:name="Medium List 2 Accent 6" w:semiHidden="0" w:uiPriority="66" w:unhideWhenUsed="0"/>
+    <w:lsdException w:name="Medium Grid 1 Accent 6" w:semiHidden="0" w:uiPriority="67" w:unhideWhenUsed="0"/>
+    <w:lsdException w:name="Medium Grid 2 Accent 6" w:semiHidden="0" w:uiPriority="68" w:unhideWhenUsed="0"/>
+    <w:lsdException w:name="Medium Grid 3 Accent 6" w:semiHidden="0" w:uiPriority="69" w:unhideWhenUsed="0"/>
+    <w:lsdException w:name="Dark List Accent 6" w:semiHidden="0" w:uiPriority="70" w:unhideWhenUsed="0"/>
+    <w:lsdException w:name="Colorful Shading Accent 6" w:semiHidden="0" w:uiPriority="71" w:unhideWhenUsed="0"/>
+    <w:lsdException w:name="Colorful List Accent 6" w:semiHidden="0" w:uiPriority="72" w:unhideWhenUsed="0"/>
+    <w:lsdException w:name="Colorful Grid Accent 6" w:semiHidden="0" w:uiPriority="73" w:unhideWhenUsed="0"/>
+    <w:lsdException w:name="Subtle Emphasis" w:semiHidden="0" w:uiPriority="19" w:unhideWhenUsed="0" w:qFormat="1"/>
+    <w:lsdException w:name="Intense Emphasis" w:semiHidden="0" w:uiPriority="21" w:unhideWhenUsed="0" w:qFormat="1"/>
+    <w:lsdException w:name="Subtle Reference" w:semiHidden="0" w:uiPriority="31" w:unhideWhenUsed="0" w:qFormat="1"/>
+    <w:lsdException w:name="Intense Reference" w:semiHidden="0" w:uiPriority="32" w:unhideWhenUsed="0" w:qFormat="1"/>
+    <w:lsdException w:name="Book Title" w:semiHidden="0" w:uiPriority="33" w:unhideWhenUsed="0" w:qFormat="1"/>
+    <w:lsdException w:name="Bibliography" w:uiPriority="37"/>
+    <w:lsdException w:name="TOC Heading" w:uiPriority="39" w:qFormat="1"/>
+  </w:latentStyles>
+  <w:style w:type="paragraph" w:default="1" w:styleId="Normal">
+    <w:name w:val="Normal"/>
+    <w:qFormat/>
+  </w:style>
+  <w:style w:type="character" w:default="1" w:styleId="DefaultParagraphFont">
+    <w:name w:val="Default Paragraph Font"/>
+    <w:uiPriority w:val="1"/>
+    <w:semiHidden/>
+    <w:unhideWhenUsed/>
+  </w:style>
+  <w:style w:type="table" w:default="1" w:styleId="TableNormal">
+    <w:name w:val="Normal Table"/>
+    <w:uiPriority w:val="99"/>
+    <w:semiHidden/>
+    <w:unhideWhenUsed/>
+    <w:tblPr>
+      <w:tblInd w:w="0" w:type="dxa"/>
+      <w:tblCellMar>
+        <w:top w:w="0" w:type="dxa"/>
+        <w:left w:w="108" w:type="dxa"/>
+        <w:bottom w:w="0" w:type="dxa"/>
+        <w:right w:w="108" w:type="dxa"/>
+      </w:tblCellMar>
+    </w:tblPr>
+  </w:style>
+  <w:style w:type="numbering" w:default="1" w:styleId="NoList">
+    <w:name w:val="No List"/>
+    <w:uiPriority w:val="99"/>
+    <w:semiHidden/>
+    <w:unhideWhenUsed/>
   </w:style>
 </w:styles>
 </file>
@@ -4891,7 +5283,7 @@
 </file>
 
 <file path=customXml/itemProps1.xml><?xml version="1.0" encoding="utf-8"?>
-<ds:datastoreItem xmlns:ds="http://schemas.openxmlformats.org/officeDocument/2006/customXml" ds:itemID="{2C3C4820-D152-4FF7-8064-290B40CD6793}">
+<ds:datastoreItem xmlns:ds="http://schemas.openxmlformats.org/officeDocument/2006/customXml" ds:itemID="{196DAE7C-D2B7-7542-87A1-57CF69D2511B}">
   <ds:schemaRefs>
     <ds:schemaRef ds:uri="http://schemas.openxmlformats.org/officeDocument/2006/bibliography"/>
   </ds:schemaRefs>

</xml_diff>